<commit_message>
updated the use cases: Test Plan v1.0.docx
</commit_message>
<xml_diff>
--- a/INITIAL DOCS (.docx)/Test Plan v1.0.docx
+++ b/INITIAL DOCS (.docx)/Test Plan v1.0.docx
@@ -1,6 +1,6 @@
 
 <file path=word/document.xml><?xml version="1.0" encoding="utf-8"?>
-<w:document xmlns:wpc="http://schemas.microsoft.com/office/word/2010/wordprocessingCanvas" xmlns:cx="http://schemas.microsoft.com/office/drawing/2014/chartex" xmlns:cx1="http://schemas.microsoft.com/office/drawing/2015/9/8/chartex" xmlns:cx2="http://schemas.microsoft.com/office/drawing/2015/10/21/chartex" xmlns:cx3="http://schemas.microsoft.com/office/drawing/2016/5/9/chartex" xmlns:cx4="http://schemas.microsoft.com/office/drawing/2016/5/10/chartex" xmlns:cx5="http://schemas.microsoft.com/office/drawing/2016/5/11/chartex" xmlns:cx6="http://schemas.microsoft.com/office/drawing/2016/5/12/chartex" xmlns:cx7="http://schemas.microsoft.com/office/drawing/2016/5/13/chartex" xmlns:cx8="http://schemas.microsoft.com/office/drawing/2016/5/14/chartex" xmlns:mc="http://schemas.openxmlformats.org/markup-compatibility/2006" xmlns:aink="http://schemas.microsoft.com/office/drawing/2016/ink" xmlns:am3d="http://schemas.microsoft.com/office/drawing/2017/model3d" xmlns:o="urn:schemas-microsoft-com:office:office" xmlns:oel="http://schemas.microsoft.com/office/2019/extlst" xmlns:r="http://schemas.openxmlformats.org/officeDocument/2006/relationships" xmlns:m="http://schemas.openxmlformats.org/officeDocument/2006/math" xmlns:v="urn:schemas-microsoft-com:vml" xmlns:wp14="http://schemas.microsoft.com/office/word/2010/wordprocessingDrawing" xmlns:wp="http://schemas.openxmlformats.org/drawingml/2006/wordprocessingDrawing" xmlns:w10="urn:schemas-microsoft-com:office:word" xmlns:w="http://schemas.openxmlformats.org/wordprocessingml/2006/main" xmlns:w14="http://schemas.microsoft.com/office/word/2010/wordml" xmlns:w15="http://schemas.microsoft.com/office/word/2012/wordml" xmlns:w16cex="http://schemas.microsoft.com/office/word/2018/wordml/cex" xmlns:w16cid="http://schemas.microsoft.com/office/word/2016/wordml/cid" xmlns:w16="http://schemas.microsoft.com/office/word/2018/wordml" xmlns:w16sdtdh="http://schemas.microsoft.com/office/word/2020/wordml/sdtdatahash" xmlns:w16se="http://schemas.microsoft.com/office/word/2015/wordml/symex" xmlns:wpg="http://schemas.microsoft.com/office/word/2010/wordprocessingGroup" xmlns:wpi="http://schemas.microsoft.com/office/word/2010/wordprocessingInk" xmlns:wne="http://schemas.microsoft.com/office/word/2006/wordml" xmlns:wps="http://schemas.microsoft.com/office/word/2010/wordprocessingShape" mc:Ignorable="w14 w15 w16se w16cid w16 w16cex w16sdtdh wp14">
+<w:document xmlns:wpc="http://schemas.microsoft.com/office/word/2010/wordprocessingCanvas" xmlns:cx="http://schemas.microsoft.com/office/drawing/2014/chartex" xmlns:cx1="http://schemas.microsoft.com/office/drawing/2015/9/8/chartex" xmlns:cx2="http://schemas.microsoft.com/office/drawing/2015/10/21/chartex" xmlns:cx3="http://schemas.microsoft.com/office/drawing/2016/5/9/chartex" xmlns:cx4="http://schemas.microsoft.com/office/drawing/2016/5/10/chartex" xmlns:cx5="http://schemas.microsoft.com/office/drawing/2016/5/11/chartex" xmlns:cx6="http://schemas.microsoft.com/office/drawing/2016/5/12/chartex" xmlns:cx7="http://schemas.microsoft.com/office/drawing/2016/5/13/chartex" xmlns:cx8="http://schemas.microsoft.com/office/drawing/2016/5/14/chartex" xmlns:mc="http://schemas.openxmlformats.org/markup-compatibility/2006" xmlns:aink="http://schemas.microsoft.com/office/drawing/2016/ink" xmlns:am3d="http://schemas.microsoft.com/office/drawing/2017/model3d" xmlns:o="urn:schemas-microsoft-com:office:office" xmlns:r="http://schemas.openxmlformats.org/officeDocument/2006/relationships" xmlns:m="http://schemas.openxmlformats.org/officeDocument/2006/math" xmlns:v="urn:schemas-microsoft-com:vml" xmlns:wp14="http://schemas.microsoft.com/office/word/2010/wordprocessingDrawing" xmlns:wp="http://schemas.openxmlformats.org/drawingml/2006/wordprocessingDrawing" xmlns:w10="urn:schemas-microsoft-com:office:word" xmlns:w="http://schemas.openxmlformats.org/wordprocessingml/2006/main" xmlns:w14="http://schemas.microsoft.com/office/word/2010/wordml" xmlns:w15="http://schemas.microsoft.com/office/word/2012/wordml" xmlns:w16cid="http://schemas.microsoft.com/office/word/2016/wordml/cid" xmlns:w16se="http://schemas.microsoft.com/office/word/2015/wordml/symex" xmlns:wpg="http://schemas.microsoft.com/office/word/2010/wordprocessingGroup" xmlns:wpi="http://schemas.microsoft.com/office/word/2010/wordprocessingInk" xmlns:wne="http://schemas.microsoft.com/office/word/2006/wordml" xmlns:wps="http://schemas.microsoft.com/office/word/2010/wordprocessingShape" mc:Ignorable="w14 w15 w16se w16cid wp14">
   <w:body>
     <w:p>
       <w:pPr>
@@ -277,6 +277,7 @@
             <w:t>Table of Contents</w:t>
           </w:r>
         </w:p>
+        <w:bookmarkStart w:id="0" w:name="_GoBack"/>
         <w:p>
           <w:pPr>
             <w:pStyle w:val="TOC1"/>
@@ -286,25 +287,33 @@
             <w:rPr>
               <w:rFonts w:ascii="Arial" w:eastAsiaTheme="minorEastAsia" w:hAnsi="Arial" w:cs="Arial"/>
               <w:noProof/>
-              <w:kern w:val="2"/>
               <w:lang w:val="en-PH" w:eastAsia="en-PH"/>
-              <w14:ligatures w14:val="standardContextual"/>
             </w:rPr>
           </w:pPr>
           <w:r>
+            <w:rPr>
+              <w:rFonts w:ascii="Arial" w:hAnsi="Arial" w:cs="Arial"/>
+            </w:rPr>
             <w:fldChar w:fldCharType="begin"/>
           </w:r>
           <w:r>
+            <w:rPr>
+              <w:rFonts w:ascii="Arial" w:hAnsi="Arial" w:cs="Arial"/>
+            </w:rPr>
             <w:instrText>TOC \o "1-3" \h \z \u</w:instrText>
           </w:r>
           <w:r>
+            <w:rPr>
+              <w:rFonts w:ascii="Arial" w:hAnsi="Arial" w:cs="Arial"/>
+            </w:rPr>
             <w:fldChar w:fldCharType="separate"/>
           </w:r>
-          <w:hyperlink w:anchor="_Toc145578972" w:history="1">
+          <w:hyperlink w:anchor="_Toc146695315" w:history="1">
             <w:r>
               <w:rPr>
                 <w:rStyle w:val="Hyperlink"/>
                 <w:rFonts w:ascii="Arial" w:eastAsia="Arial" w:hAnsi="Arial" w:cs="Arial"/>
+                <w:bCs/>
                 <w:noProof/>
               </w:rPr>
               <w:t>Revision History</w:t>
@@ -331,7 +340,7 @@
                 <w:noProof/>
                 <w:webHidden/>
               </w:rPr>
-              <w:instrText xml:space="preserve"> PAGEREF _Toc145578972 \h </w:instrText>
+              <w:instrText xml:space="preserve"> PAGEREF _Toc146695315 \h </w:instrText>
             </w:r>
             <w:r>
               <w:rPr>
@@ -375,19 +384,18 @@
             <w:rPr>
               <w:rFonts w:ascii="Arial" w:eastAsiaTheme="minorEastAsia" w:hAnsi="Arial" w:cs="Arial"/>
               <w:noProof/>
-              <w:kern w:val="2"/>
               <w:lang w:val="en-PH" w:eastAsia="en-PH"/>
-              <w14:ligatures w14:val="standardContextual"/>
             </w:rPr>
           </w:pPr>
-          <w:hyperlink w:anchor="_Toc145578973" w:history="1">
+          <w:hyperlink w:anchor="_Toc146695316" w:history="1">
             <w:r>
               <w:rPr>
                 <w:rStyle w:val="Hyperlink"/>
                 <w:rFonts w:ascii="Arial" w:hAnsi="Arial" w:cs="Arial"/>
-                <w:noProof/>
-              </w:rPr>
-              <w:t>Introduction (Sofia)</w:t>
+                <w:bCs/>
+                <w:noProof/>
+              </w:rPr>
+              <w:t>Introduction</w:t>
             </w:r>
             <w:r>
               <w:rPr>
@@ -411,7 +419,7 @@
                 <w:noProof/>
                 <w:webHidden/>
               </w:rPr>
-              <w:instrText xml:space="preserve"> PAGEREF _Toc145578973 \h </w:instrText>
+              <w:instrText xml:space="preserve"> PAGEREF _Toc146695316 \h </w:instrText>
             </w:r>
             <w:r>
               <w:rPr>
@@ -455,16 +463,15 @@
             <w:rPr>
               <w:rFonts w:ascii="Arial" w:eastAsiaTheme="minorEastAsia" w:hAnsi="Arial" w:cs="Arial"/>
               <w:noProof/>
-              <w:kern w:val="2"/>
               <w:lang w:val="en-PH" w:eastAsia="en-PH"/>
-              <w14:ligatures w14:val="standardContextual"/>
             </w:rPr>
           </w:pPr>
-          <w:hyperlink w:anchor="_Toc145578974" w:history="1">
+          <w:hyperlink w:anchor="_Toc146695317" w:history="1">
             <w:r>
               <w:rPr>
                 <w:rStyle w:val="Hyperlink"/>
                 <w:rFonts w:ascii="Arial" w:eastAsia="Arial" w:hAnsi="Arial" w:cs="Arial"/>
+                <w:bCs/>
                 <w:noProof/>
               </w:rPr>
               <w:t>Purpose</w:t>
@@ -491,7 +498,7 @@
                 <w:noProof/>
                 <w:webHidden/>
               </w:rPr>
-              <w:instrText xml:space="preserve"> PAGEREF _Toc145578974 \h </w:instrText>
+              <w:instrText xml:space="preserve"> PAGEREF _Toc146695317 \h </w:instrText>
             </w:r>
             <w:r>
               <w:rPr>
@@ -535,16 +542,15 @@
             <w:rPr>
               <w:rFonts w:ascii="Arial" w:eastAsiaTheme="minorEastAsia" w:hAnsi="Arial" w:cs="Arial"/>
               <w:noProof/>
-              <w:kern w:val="2"/>
               <w:lang w:val="en-PH" w:eastAsia="en-PH"/>
-              <w14:ligatures w14:val="standardContextual"/>
             </w:rPr>
           </w:pPr>
-          <w:hyperlink w:anchor="_Toc145578975" w:history="1">
+          <w:hyperlink w:anchor="_Toc146695318" w:history="1">
             <w:r>
               <w:rPr>
                 <w:rStyle w:val="Hyperlink"/>
                 <w:rFonts w:ascii="Arial" w:eastAsia="Arial" w:hAnsi="Arial" w:cs="Arial"/>
+                <w:bCs/>
                 <w:noProof/>
               </w:rPr>
               <w:t>Project Overview</w:t>
@@ -571,7 +577,7 @@
                 <w:noProof/>
                 <w:webHidden/>
               </w:rPr>
-              <w:instrText xml:space="preserve"> PAGEREF _Toc145578975 \h </w:instrText>
+              <w:instrText xml:space="preserve"> PAGEREF _Toc146695318 \h </w:instrText>
             </w:r>
             <w:r>
               <w:rPr>
@@ -615,16 +621,15 @@
             <w:rPr>
               <w:rFonts w:ascii="Arial" w:eastAsiaTheme="minorEastAsia" w:hAnsi="Arial" w:cs="Arial"/>
               <w:noProof/>
-              <w:kern w:val="2"/>
               <w:lang w:val="en-PH" w:eastAsia="en-PH"/>
-              <w14:ligatures w14:val="standardContextual"/>
             </w:rPr>
           </w:pPr>
-          <w:hyperlink w:anchor="_Toc145578976" w:history="1">
+          <w:hyperlink w:anchor="_Toc146695319" w:history="1">
             <w:r>
               <w:rPr>
                 <w:rStyle w:val="Hyperlink"/>
                 <w:rFonts w:ascii="Arial" w:eastAsia="Arial" w:hAnsi="Arial" w:cs="Arial"/>
+                <w:bCs/>
                 <w:noProof/>
               </w:rPr>
               <w:t>Audience</w:t>
@@ -651,7 +656,7 @@
                 <w:noProof/>
                 <w:webHidden/>
               </w:rPr>
-              <w:instrText xml:space="preserve"> PAGEREF _Toc145578976 \h </w:instrText>
+              <w:instrText xml:space="preserve"> PAGEREF _Toc146695319 \h </w:instrText>
             </w:r>
             <w:r>
               <w:rPr>
@@ -695,16 +700,15 @@
             <w:rPr>
               <w:rFonts w:ascii="Arial" w:eastAsiaTheme="minorEastAsia" w:hAnsi="Arial" w:cs="Arial"/>
               <w:noProof/>
-              <w:kern w:val="2"/>
               <w:lang w:val="en-PH" w:eastAsia="en-PH"/>
-              <w14:ligatures w14:val="standardContextual"/>
             </w:rPr>
           </w:pPr>
-          <w:hyperlink w:anchor="_Toc145578977" w:history="1">
+          <w:hyperlink w:anchor="_Toc146695320" w:history="1">
             <w:r>
               <w:rPr>
                 <w:rStyle w:val="Hyperlink"/>
                 <w:rFonts w:ascii="Arial" w:hAnsi="Arial" w:cs="Arial"/>
+                <w:bCs/>
                 <w:noProof/>
               </w:rPr>
               <w:t>Test Strategy</w:t>
@@ -731,7 +735,7 @@
                 <w:noProof/>
                 <w:webHidden/>
               </w:rPr>
-              <w:instrText xml:space="preserve"> PAGEREF _Toc145578977 \h </w:instrText>
+              <w:instrText xml:space="preserve"> PAGEREF _Toc146695320 \h </w:instrText>
             </w:r>
             <w:r>
               <w:rPr>
@@ -775,16 +779,15 @@
             <w:rPr>
               <w:rFonts w:ascii="Arial" w:eastAsiaTheme="minorEastAsia" w:hAnsi="Arial" w:cs="Arial"/>
               <w:noProof/>
-              <w:kern w:val="2"/>
               <w:lang w:val="en-PH" w:eastAsia="en-PH"/>
-              <w14:ligatures w14:val="standardContextual"/>
             </w:rPr>
           </w:pPr>
-          <w:hyperlink w:anchor="_Toc145578978" w:history="1">
+          <w:hyperlink w:anchor="_Toc146695321" w:history="1">
             <w:r>
               <w:rPr>
                 <w:rStyle w:val="Hyperlink"/>
                 <w:rFonts w:ascii="Arial" w:hAnsi="Arial" w:cs="Arial"/>
+                <w:bCs/>
                 <w:noProof/>
               </w:rPr>
               <w:t>Test Objectives</w:t>
@@ -811,7 +814,7 @@
                 <w:noProof/>
                 <w:webHidden/>
               </w:rPr>
-              <w:instrText xml:space="preserve"> PAGEREF _Toc145578978 \h </w:instrText>
+              <w:instrText xml:space="preserve"> PAGEREF _Toc146695321 \h </w:instrText>
             </w:r>
             <w:r>
               <w:rPr>
@@ -855,16 +858,15 @@
             <w:rPr>
               <w:rFonts w:ascii="Arial" w:eastAsiaTheme="minorEastAsia" w:hAnsi="Arial" w:cs="Arial"/>
               <w:noProof/>
-              <w:kern w:val="2"/>
               <w:lang w:val="en-PH" w:eastAsia="en-PH"/>
-              <w14:ligatures w14:val="standardContextual"/>
             </w:rPr>
           </w:pPr>
-          <w:hyperlink w:anchor="_Toc145578979" w:history="1">
+          <w:hyperlink w:anchor="_Toc146695322" w:history="1">
             <w:r>
               <w:rPr>
                 <w:rStyle w:val="Hyperlink"/>
                 <w:rFonts w:ascii="Arial" w:hAnsi="Arial" w:cs="Arial"/>
+                <w:bCs/>
                 <w:noProof/>
               </w:rPr>
               <w:t>Test Assumptions</w:t>
@@ -891,7 +893,7 @@
                 <w:noProof/>
                 <w:webHidden/>
               </w:rPr>
-              <w:instrText xml:space="preserve"> PAGEREF _Toc145578979 \h </w:instrText>
+              <w:instrText xml:space="preserve"> PAGEREF _Toc146695322 \h </w:instrText>
             </w:r>
             <w:r>
               <w:rPr>
@@ -935,16 +937,15 @@
             <w:rPr>
               <w:rFonts w:ascii="Arial" w:eastAsiaTheme="minorEastAsia" w:hAnsi="Arial" w:cs="Arial"/>
               <w:noProof/>
-              <w:kern w:val="2"/>
               <w:lang w:val="en-PH" w:eastAsia="en-PH"/>
-              <w14:ligatures w14:val="standardContextual"/>
             </w:rPr>
           </w:pPr>
-          <w:hyperlink w:anchor="_Toc145578980" w:history="1">
+          <w:hyperlink w:anchor="_Toc146695323" w:history="1">
             <w:r>
               <w:rPr>
                 <w:rStyle w:val="Hyperlink"/>
                 <w:rFonts w:ascii="Arial" w:eastAsia="Arial" w:hAnsi="Arial" w:cs="Arial"/>
+                <w:bCs/>
                 <w:noProof/>
               </w:rPr>
               <w:t>Test Principles</w:t>
@@ -971,7 +972,7 @@
                 <w:noProof/>
                 <w:webHidden/>
               </w:rPr>
-              <w:instrText xml:space="preserve"> PAGEREF _Toc145578980 \h </w:instrText>
+              <w:instrText xml:space="preserve"> PAGEREF _Toc146695323 \h </w:instrText>
             </w:r>
             <w:r>
               <w:rPr>
@@ -1015,16 +1016,15 @@
             <w:rPr>
               <w:rFonts w:ascii="Arial" w:eastAsiaTheme="minorEastAsia" w:hAnsi="Arial" w:cs="Arial"/>
               <w:noProof/>
-              <w:kern w:val="2"/>
               <w:lang w:val="en-PH" w:eastAsia="en-PH"/>
-              <w14:ligatures w14:val="standardContextual"/>
             </w:rPr>
           </w:pPr>
-          <w:hyperlink w:anchor="_Toc145578981" w:history="1">
+          <w:hyperlink w:anchor="_Toc146695324" w:history="1">
             <w:r>
               <w:rPr>
                 <w:rStyle w:val="Hyperlink"/>
                 <w:rFonts w:ascii="Arial" w:eastAsia="Arial" w:hAnsi="Arial" w:cs="Arial"/>
+                <w:bCs/>
                 <w:noProof/>
               </w:rPr>
               <w:t>Data Approach</w:t>
@@ -1051,7 +1051,7 @@
                 <w:noProof/>
                 <w:webHidden/>
               </w:rPr>
-              <w:instrText xml:space="preserve"> PAGEREF _Toc145578981 \h </w:instrText>
+              <w:instrText xml:space="preserve"> PAGEREF _Toc146695324 \h </w:instrText>
             </w:r>
             <w:r>
               <w:rPr>
@@ -1095,16 +1095,15 @@
             <w:rPr>
               <w:rFonts w:ascii="Arial" w:eastAsiaTheme="minorEastAsia" w:hAnsi="Arial" w:cs="Arial"/>
               <w:noProof/>
-              <w:kern w:val="2"/>
               <w:lang w:val="en-PH" w:eastAsia="en-PH"/>
-              <w14:ligatures w14:val="standardContextual"/>
             </w:rPr>
           </w:pPr>
-          <w:hyperlink w:anchor="_Toc145578982" w:history="1">
+          <w:hyperlink w:anchor="_Toc146695325" w:history="1">
             <w:r>
               <w:rPr>
                 <w:rStyle w:val="Hyperlink"/>
                 <w:rFonts w:ascii="Arial" w:hAnsi="Arial" w:cs="Arial"/>
+                <w:bCs/>
                 <w:noProof/>
               </w:rPr>
               <w:t>Scope and Levels of Testing</w:t>
@@ -1131,7 +1130,7 @@
                 <w:noProof/>
                 <w:webHidden/>
               </w:rPr>
-              <w:instrText xml:space="preserve"> PAGEREF _Toc145578982 \h </w:instrText>
+              <w:instrText xml:space="preserve"> PAGEREF _Toc146695325 \h </w:instrText>
             </w:r>
             <w:r>
               <w:rPr>
@@ -1175,16 +1174,15 @@
             <w:rPr>
               <w:rFonts w:ascii="Arial" w:eastAsiaTheme="minorEastAsia" w:hAnsi="Arial" w:cs="Arial"/>
               <w:noProof/>
-              <w:kern w:val="2"/>
               <w:lang w:val="en-PH" w:eastAsia="en-PH"/>
-              <w14:ligatures w14:val="standardContextual"/>
             </w:rPr>
           </w:pPr>
-          <w:hyperlink w:anchor="_Toc145578983" w:history="1">
+          <w:hyperlink w:anchor="_Toc146695326" w:history="1">
             <w:r>
               <w:rPr>
                 <w:rStyle w:val="Hyperlink"/>
                 <w:rFonts w:ascii="Arial" w:eastAsia="Arial" w:hAnsi="Arial" w:cs="Arial"/>
+                <w:bCs/>
                 <w:noProof/>
               </w:rPr>
               <w:t>Exploratory</w:t>
@@ -1211,7 +1209,7 @@
                 <w:noProof/>
                 <w:webHidden/>
               </w:rPr>
-              <w:instrText xml:space="preserve"> PAGEREF _Toc145578983 \h </w:instrText>
+              <w:instrText xml:space="preserve"> PAGEREF _Toc146695326 \h </w:instrText>
             </w:r>
             <w:r>
               <w:rPr>
@@ -1255,16 +1253,15 @@
             <w:rPr>
               <w:rFonts w:ascii="Arial" w:eastAsiaTheme="minorEastAsia" w:hAnsi="Arial" w:cs="Arial"/>
               <w:noProof/>
-              <w:kern w:val="2"/>
               <w:lang w:val="en-PH" w:eastAsia="en-PH"/>
-              <w14:ligatures w14:val="standardContextual"/>
             </w:rPr>
           </w:pPr>
-          <w:hyperlink w:anchor="_Toc145578984" w:history="1">
+          <w:hyperlink w:anchor="_Toc146695327" w:history="1">
             <w:r>
               <w:rPr>
                 <w:rStyle w:val="Hyperlink"/>
                 <w:rFonts w:ascii="Arial" w:eastAsia="Arial" w:hAnsi="Arial" w:cs="Arial"/>
+                <w:bCs/>
                 <w:noProof/>
               </w:rPr>
               <w:t>Functional Test</w:t>
@@ -1291,7 +1288,7 @@
                 <w:noProof/>
                 <w:webHidden/>
               </w:rPr>
-              <w:instrText xml:space="preserve"> PAGEREF _Toc145578984 \h </w:instrText>
+              <w:instrText xml:space="preserve"> PAGEREF _Toc146695327 \h </w:instrText>
             </w:r>
             <w:r>
               <w:rPr>
@@ -1335,16 +1332,15 @@
             <w:rPr>
               <w:rFonts w:ascii="Arial" w:eastAsiaTheme="minorEastAsia" w:hAnsi="Arial" w:cs="Arial"/>
               <w:noProof/>
-              <w:kern w:val="2"/>
               <w:lang w:val="en-PH" w:eastAsia="en-PH"/>
-              <w14:ligatures w14:val="standardContextual"/>
             </w:rPr>
           </w:pPr>
-          <w:hyperlink w:anchor="_Toc145578985" w:history="1">
+          <w:hyperlink w:anchor="_Toc146695328" w:history="1">
             <w:r>
               <w:rPr>
                 <w:rStyle w:val="Hyperlink"/>
                 <w:rFonts w:ascii="Arial" w:eastAsia="Arial" w:hAnsi="Arial" w:cs="Arial"/>
+                <w:bCs/>
                 <w:noProof/>
               </w:rPr>
               <w:t>User Acceptance Test (UAT)</w:t>
@@ -1371,7 +1367,7 @@
                 <w:noProof/>
                 <w:webHidden/>
               </w:rPr>
-              <w:instrText xml:space="preserve"> PAGEREF _Toc145578985 \h </w:instrText>
+              <w:instrText xml:space="preserve"> PAGEREF _Toc146695328 \h </w:instrText>
             </w:r>
             <w:r>
               <w:rPr>
@@ -1415,16 +1411,15 @@
             <w:rPr>
               <w:rFonts w:ascii="Arial" w:eastAsiaTheme="minorEastAsia" w:hAnsi="Arial" w:cs="Arial"/>
               <w:noProof/>
-              <w:kern w:val="2"/>
               <w:lang w:val="en-PH" w:eastAsia="en-PH"/>
-              <w14:ligatures w14:val="standardContextual"/>
             </w:rPr>
           </w:pPr>
-          <w:hyperlink w:anchor="_Toc145578986" w:history="1">
+          <w:hyperlink w:anchor="_Toc146695329" w:history="1">
             <w:r>
               <w:rPr>
                 <w:rStyle w:val="Hyperlink"/>
                 <w:rFonts w:ascii="Arial" w:eastAsia="Arial" w:hAnsi="Arial" w:cs="Arial"/>
+                <w:bCs/>
                 <w:noProof/>
               </w:rPr>
               <w:t>Test Deliverables</w:t>
@@ -1451,7 +1446,7 @@
                 <w:noProof/>
                 <w:webHidden/>
               </w:rPr>
-              <w:instrText xml:space="preserve"> PAGEREF _Toc145578986 \h </w:instrText>
+              <w:instrText xml:space="preserve"> PAGEREF _Toc146695329 \h </w:instrText>
             </w:r>
             <w:r>
               <w:rPr>
@@ -1495,16 +1490,15 @@
             <w:rPr>
               <w:rFonts w:ascii="Arial" w:eastAsiaTheme="minorEastAsia" w:hAnsi="Arial" w:cs="Arial"/>
               <w:noProof/>
-              <w:kern w:val="2"/>
               <w:lang w:val="en-PH" w:eastAsia="en-PH"/>
-              <w14:ligatures w14:val="standardContextual"/>
             </w:rPr>
           </w:pPr>
-          <w:hyperlink w:anchor="_Toc145578987" w:history="1">
+          <w:hyperlink w:anchor="_Toc146695330" w:history="1">
             <w:r>
               <w:rPr>
                 <w:rStyle w:val="Hyperlink"/>
                 <w:rFonts w:ascii="Arial" w:eastAsia="Arial" w:hAnsi="Arial" w:cs="Arial"/>
+                <w:bCs/>
                 <w:noProof/>
               </w:rPr>
               <w:t>Milestone List</w:t>
@@ -1531,7 +1525,7 @@
                 <w:noProof/>
                 <w:webHidden/>
               </w:rPr>
-              <w:instrText xml:space="preserve"> PAGEREF _Toc145578987 \h </w:instrText>
+              <w:instrText xml:space="preserve"> PAGEREF _Toc146695330 \h </w:instrText>
             </w:r>
             <w:r>
               <w:rPr>
@@ -1575,16 +1569,15 @@
             <w:rPr>
               <w:rFonts w:ascii="Arial" w:eastAsiaTheme="minorEastAsia" w:hAnsi="Arial" w:cs="Arial"/>
               <w:noProof/>
-              <w:kern w:val="2"/>
               <w:lang w:val="en-PH" w:eastAsia="en-PH"/>
-              <w14:ligatures w14:val="standardContextual"/>
             </w:rPr>
           </w:pPr>
-          <w:hyperlink w:anchor="_Toc145578988" w:history="1">
+          <w:hyperlink w:anchor="_Toc146695331" w:history="1">
             <w:r>
               <w:rPr>
                 <w:rStyle w:val="Hyperlink"/>
                 <w:rFonts w:ascii="Arial" w:hAnsi="Arial" w:cs="Arial"/>
+                <w:bCs/>
                 <w:noProof/>
               </w:rPr>
               <w:t>Test Effort Estimate</w:t>
@@ -1611,7 +1604,7 @@
                 <w:noProof/>
                 <w:webHidden/>
               </w:rPr>
-              <w:instrText xml:space="preserve"> PAGEREF _Toc145578988 \h </w:instrText>
+              <w:instrText xml:space="preserve"> PAGEREF _Toc146695331 \h </w:instrText>
             </w:r>
             <w:r>
               <w:rPr>
@@ -1655,16 +1648,15 @@
             <w:rPr>
               <w:rFonts w:ascii="Arial" w:eastAsiaTheme="minorEastAsia" w:hAnsi="Arial" w:cs="Arial"/>
               <w:noProof/>
-              <w:kern w:val="2"/>
               <w:lang w:val="en-PH" w:eastAsia="en-PH"/>
-              <w14:ligatures w14:val="standardContextual"/>
             </w:rPr>
           </w:pPr>
-          <w:hyperlink w:anchor="_Toc145578989" w:history="1">
+          <w:hyperlink w:anchor="_Toc146695332" w:history="1">
             <w:r>
               <w:rPr>
                 <w:rStyle w:val="Hyperlink"/>
                 <w:rFonts w:ascii="Arial" w:hAnsi="Arial" w:cs="Arial"/>
+                <w:bCs/>
                 <w:noProof/>
               </w:rPr>
               <w:t>Test Areas and Specifications</w:t>
@@ -1691,7 +1683,7 @@
                 <w:noProof/>
                 <w:webHidden/>
               </w:rPr>
-              <w:instrText xml:space="preserve"> PAGEREF _Toc145578989 \h </w:instrText>
+              <w:instrText xml:space="preserve"> PAGEREF _Toc146695332 \h </w:instrText>
             </w:r>
             <w:r>
               <w:rPr>
@@ -1735,16 +1727,15 @@
             <w:rPr>
               <w:rFonts w:ascii="Arial" w:eastAsiaTheme="minorEastAsia" w:hAnsi="Arial" w:cs="Arial"/>
               <w:noProof/>
-              <w:kern w:val="2"/>
               <w:lang w:val="en-PH" w:eastAsia="en-PH"/>
-              <w14:ligatures w14:val="standardContextual"/>
             </w:rPr>
           </w:pPr>
-          <w:hyperlink w:anchor="_Toc145578990" w:history="1">
+          <w:hyperlink w:anchor="_Toc146695333" w:history="1">
             <w:r>
               <w:rPr>
                 <w:rStyle w:val="Hyperlink"/>
                 <w:rFonts w:ascii="Arial" w:hAnsi="Arial" w:cs="Arial"/>
+                <w:bCs/>
                 <w:noProof/>
               </w:rPr>
               <w:t>Features to be Tested (Use Cases)</w:t>
@@ -1771,7 +1762,7 @@
                 <w:noProof/>
                 <w:webHidden/>
               </w:rPr>
-              <w:instrText xml:space="preserve"> PAGEREF _Toc145578990 \h </w:instrText>
+              <w:instrText xml:space="preserve"> PAGEREF _Toc146695333 \h </w:instrText>
             </w:r>
             <w:r>
               <w:rPr>
@@ -1815,16 +1806,15 @@
             <w:rPr>
               <w:rFonts w:ascii="Arial" w:eastAsiaTheme="minorEastAsia" w:hAnsi="Arial" w:cs="Arial"/>
               <w:noProof/>
-              <w:kern w:val="2"/>
               <w:lang w:val="en-PH" w:eastAsia="en-PH"/>
-              <w14:ligatures w14:val="standardContextual"/>
             </w:rPr>
           </w:pPr>
-          <w:hyperlink w:anchor="_Toc145578991" w:history="1">
+          <w:hyperlink w:anchor="_Toc146695334" w:history="1">
             <w:r>
               <w:rPr>
                 <w:rStyle w:val="Hyperlink"/>
                 <w:rFonts w:ascii="Arial" w:hAnsi="Arial" w:cs="Arial"/>
+                <w:bCs/>
                 <w:noProof/>
               </w:rPr>
               <w:t>Execution Strategy</w:t>
@@ -1851,7 +1841,7 @@
                 <w:noProof/>
                 <w:webHidden/>
               </w:rPr>
-              <w:instrText xml:space="preserve"> PAGEREF _Toc145578991 \h </w:instrText>
+              <w:instrText xml:space="preserve"> PAGEREF _Toc146695334 \h </w:instrText>
             </w:r>
             <w:r>
               <w:rPr>
@@ -1874,7 +1864,7 @@
                 <w:noProof/>
                 <w:webHidden/>
               </w:rPr>
-              <w:t>18</w:t>
+              <w:t>19</w:t>
             </w:r>
             <w:r>
               <w:rPr>
@@ -1895,16 +1885,15 @@
             <w:rPr>
               <w:rFonts w:ascii="Arial" w:eastAsiaTheme="minorEastAsia" w:hAnsi="Arial" w:cs="Arial"/>
               <w:noProof/>
-              <w:kern w:val="2"/>
               <w:lang w:val="en-PH" w:eastAsia="en-PH"/>
-              <w14:ligatures w14:val="standardContextual"/>
             </w:rPr>
           </w:pPr>
-          <w:hyperlink w:anchor="_Toc145578992" w:history="1">
+          <w:hyperlink w:anchor="_Toc146695335" w:history="1">
             <w:r>
               <w:rPr>
                 <w:rStyle w:val="Hyperlink"/>
                 <w:rFonts w:ascii="Arial" w:hAnsi="Arial" w:cs="Arial"/>
+                <w:bCs/>
                 <w:noProof/>
               </w:rPr>
               <w:t>Entry and Exit Criteria</w:t>
@@ -1931,7 +1920,7 @@
                 <w:noProof/>
                 <w:webHidden/>
               </w:rPr>
-              <w:instrText xml:space="preserve"> PAGEREF _Toc145578992 \h </w:instrText>
+              <w:instrText xml:space="preserve"> PAGEREF _Toc146695335 \h </w:instrText>
             </w:r>
             <w:r>
               <w:rPr>
@@ -1954,7 +1943,7 @@
                 <w:noProof/>
                 <w:webHidden/>
               </w:rPr>
-              <w:t>18</w:t>
+              <w:t>19</w:t>
             </w:r>
             <w:r>
               <w:rPr>
@@ -1975,16 +1964,15 @@
             <w:rPr>
               <w:rFonts w:ascii="Arial" w:eastAsiaTheme="minorEastAsia" w:hAnsi="Arial" w:cs="Arial"/>
               <w:noProof/>
-              <w:kern w:val="2"/>
               <w:lang w:val="en-PH" w:eastAsia="en-PH"/>
-              <w14:ligatures w14:val="standardContextual"/>
             </w:rPr>
           </w:pPr>
-          <w:hyperlink w:anchor="_Toc145578993" w:history="1">
+          <w:hyperlink w:anchor="_Toc146695336" w:history="1">
             <w:r>
               <w:rPr>
                 <w:rStyle w:val="Hyperlink"/>
                 <w:rFonts w:ascii="Arial" w:hAnsi="Arial" w:cs="Arial"/>
+                <w:bCs/>
                 <w:noProof/>
               </w:rPr>
               <w:t>Test Cycles</w:t>
@@ -2011,7 +1999,7 @@
                 <w:noProof/>
                 <w:webHidden/>
               </w:rPr>
-              <w:instrText xml:space="preserve"> PAGEREF _Toc145578993 \h </w:instrText>
+              <w:instrText xml:space="preserve"> PAGEREF _Toc146695336 \h </w:instrText>
             </w:r>
             <w:r>
               <w:rPr>
@@ -2055,16 +2043,15 @@
             <w:rPr>
               <w:rFonts w:ascii="Arial" w:eastAsiaTheme="minorEastAsia" w:hAnsi="Arial" w:cs="Arial"/>
               <w:noProof/>
-              <w:kern w:val="2"/>
               <w:lang w:val="en-PH" w:eastAsia="en-PH"/>
-              <w14:ligatures w14:val="standardContextual"/>
             </w:rPr>
           </w:pPr>
-          <w:hyperlink w:anchor="_Toc145578994" w:history="1">
+          <w:hyperlink w:anchor="_Toc146695337" w:history="1">
             <w:r>
               <w:rPr>
                 <w:rStyle w:val="Hyperlink"/>
                 <w:rFonts w:ascii="Arial" w:hAnsi="Arial" w:cs="Arial"/>
+                <w:bCs/>
                 <w:noProof/>
               </w:rPr>
               <w:t>Validation and Defect Management</w:t>
@@ -2091,7 +2078,7 @@
                 <w:noProof/>
                 <w:webHidden/>
               </w:rPr>
-              <w:instrText xml:space="preserve"> PAGEREF _Toc145578994 \h </w:instrText>
+              <w:instrText xml:space="preserve"> PAGEREF _Toc146695337 \h </w:instrText>
             </w:r>
             <w:r>
               <w:rPr>
@@ -2135,16 +2122,15 @@
             <w:rPr>
               <w:rFonts w:ascii="Arial" w:eastAsiaTheme="minorEastAsia" w:hAnsi="Arial" w:cs="Arial"/>
               <w:noProof/>
-              <w:kern w:val="2"/>
               <w:lang w:val="en-PH" w:eastAsia="en-PH"/>
-              <w14:ligatures w14:val="standardContextual"/>
             </w:rPr>
           </w:pPr>
-          <w:hyperlink w:anchor="_Toc145578995" w:history="1">
+          <w:hyperlink w:anchor="_Toc146695338" w:history="1">
             <w:r>
               <w:rPr>
                 <w:rStyle w:val="Hyperlink"/>
                 <w:rFonts w:ascii="Arial" w:hAnsi="Arial" w:cs="Arial"/>
+                <w:bCs/>
                 <w:noProof/>
               </w:rPr>
               <w:t>Test Metrics</w:t>
@@ -2171,7 +2157,7 @@
                 <w:noProof/>
                 <w:webHidden/>
               </w:rPr>
-              <w:instrText xml:space="preserve"> PAGEREF _Toc145578995 \h </w:instrText>
+              <w:instrText xml:space="preserve"> PAGEREF _Toc146695338 \h </w:instrText>
             </w:r>
             <w:r>
               <w:rPr>
@@ -2215,16 +2201,15 @@
             <w:rPr>
               <w:rFonts w:ascii="Arial" w:eastAsiaTheme="minorEastAsia" w:hAnsi="Arial" w:cs="Arial"/>
               <w:noProof/>
-              <w:kern w:val="2"/>
               <w:lang w:val="en-PH" w:eastAsia="en-PH"/>
-              <w14:ligatures w14:val="standardContextual"/>
             </w:rPr>
           </w:pPr>
-          <w:hyperlink w:anchor="_Toc145578996" w:history="1">
+          <w:hyperlink w:anchor="_Toc146695339" w:history="1">
             <w:r>
               <w:rPr>
                 <w:rStyle w:val="Hyperlink"/>
                 <w:rFonts w:ascii="Arial" w:hAnsi="Arial" w:cs="Arial"/>
+                <w:bCs/>
                 <w:noProof/>
               </w:rPr>
               <w:t>Defect Tracking and Reporting</w:t>
@@ -2251,7 +2236,7 @@
                 <w:noProof/>
                 <w:webHidden/>
               </w:rPr>
-              <w:instrText xml:space="preserve"> PAGEREF _Toc145578996 \h </w:instrText>
+              <w:instrText xml:space="preserve"> PAGEREF _Toc146695339 \h </w:instrText>
             </w:r>
             <w:r>
               <w:rPr>
@@ -2295,19 +2280,18 @@
             <w:rPr>
               <w:rFonts w:ascii="Arial" w:eastAsiaTheme="minorEastAsia" w:hAnsi="Arial" w:cs="Arial"/>
               <w:noProof/>
-              <w:kern w:val="2"/>
               <w:lang w:val="en-PH" w:eastAsia="en-PH"/>
-              <w14:ligatures w14:val="standardContextual"/>
             </w:rPr>
           </w:pPr>
-          <w:hyperlink w:anchor="_Toc145578997" w:history="1">
+          <w:hyperlink w:anchor="_Toc146695340" w:history="1">
             <w:r>
               <w:rPr>
                 <w:rStyle w:val="Hyperlink"/>
                 <w:rFonts w:ascii="Arial" w:hAnsi="Arial" w:cs="Arial"/>
-                <w:noProof/>
-              </w:rPr>
-              <w:t>Test Management Process (Sofia)</w:t>
+                <w:bCs/>
+                <w:noProof/>
+              </w:rPr>
+              <w:t>Test Management Process</w:t>
             </w:r>
             <w:r>
               <w:rPr>
@@ -2331,7 +2315,7 @@
                 <w:noProof/>
                 <w:webHidden/>
               </w:rPr>
-              <w:instrText xml:space="preserve"> PAGEREF _Toc145578997 \h </w:instrText>
+              <w:instrText xml:space="preserve"> PAGEREF _Toc146695340 \h </w:instrText>
             </w:r>
             <w:r>
               <w:rPr>
@@ -2354,7 +2338,7 @@
                 <w:noProof/>
                 <w:webHidden/>
               </w:rPr>
-              <w:t>27</w:t>
+              <w:t>28</w:t>
             </w:r>
             <w:r>
               <w:rPr>
@@ -2375,16 +2359,15 @@
             <w:rPr>
               <w:rFonts w:ascii="Arial" w:eastAsiaTheme="minorEastAsia" w:hAnsi="Arial" w:cs="Arial"/>
               <w:noProof/>
-              <w:kern w:val="2"/>
               <w:lang w:val="en-PH" w:eastAsia="en-PH"/>
-              <w14:ligatures w14:val="standardContextual"/>
             </w:rPr>
           </w:pPr>
-          <w:hyperlink w:anchor="_Toc145578998" w:history="1">
+          <w:hyperlink w:anchor="_Toc146695341" w:history="1">
             <w:r>
               <w:rPr>
                 <w:rStyle w:val="Hyperlink"/>
                 <w:rFonts w:ascii="Arial" w:eastAsia="Arial" w:hAnsi="Arial" w:cs="Arial"/>
+                <w:bCs/>
                 <w:noProof/>
               </w:rPr>
               <w:t>Test Management Tool</w:t>
@@ -2411,7 +2394,7 @@
                 <w:noProof/>
                 <w:webHidden/>
               </w:rPr>
-              <w:instrText xml:space="preserve"> PAGEREF _Toc145578998 \h </w:instrText>
+              <w:instrText xml:space="preserve"> PAGEREF _Toc146695341 \h </w:instrText>
             </w:r>
             <w:r>
               <w:rPr>
@@ -2434,7 +2417,7 @@
                 <w:noProof/>
                 <w:webHidden/>
               </w:rPr>
-              <w:t>27</w:t>
+              <w:t>28</w:t>
             </w:r>
             <w:r>
               <w:rPr>
@@ -2455,16 +2438,15 @@
             <w:rPr>
               <w:rFonts w:ascii="Arial" w:eastAsiaTheme="minorEastAsia" w:hAnsi="Arial" w:cs="Arial"/>
               <w:noProof/>
-              <w:kern w:val="2"/>
               <w:lang w:val="en-PH" w:eastAsia="en-PH"/>
-              <w14:ligatures w14:val="standardContextual"/>
             </w:rPr>
           </w:pPr>
-          <w:hyperlink w:anchor="_Toc145578999" w:history="1">
+          <w:hyperlink w:anchor="_Toc146695342" w:history="1">
             <w:r>
               <w:rPr>
                 <w:rStyle w:val="Hyperlink"/>
                 <w:rFonts w:ascii="Arial" w:hAnsi="Arial" w:cs="Arial"/>
+                <w:bCs/>
                 <w:noProof/>
               </w:rPr>
               <w:t>Test Design Process</w:t>
@@ -2491,7 +2473,7 @@
                 <w:noProof/>
                 <w:webHidden/>
               </w:rPr>
-              <w:instrText xml:space="preserve"> PAGEREF _Toc145578999 \h </w:instrText>
+              <w:instrText xml:space="preserve"> PAGEREF _Toc146695342 \h </w:instrText>
             </w:r>
             <w:r>
               <w:rPr>
@@ -2535,16 +2517,15 @@
             <w:rPr>
               <w:rFonts w:ascii="Arial" w:eastAsiaTheme="minorEastAsia" w:hAnsi="Arial" w:cs="Arial"/>
               <w:noProof/>
-              <w:kern w:val="2"/>
               <w:lang w:val="en-PH" w:eastAsia="en-PH"/>
-              <w14:ligatures w14:val="standardContextual"/>
             </w:rPr>
           </w:pPr>
-          <w:hyperlink w:anchor="_Toc145579000" w:history="1">
+          <w:hyperlink w:anchor="_Toc146695343" w:history="1">
             <w:r>
               <w:rPr>
                 <w:rStyle w:val="Hyperlink"/>
                 <w:rFonts w:ascii="Arial" w:hAnsi="Arial" w:cs="Arial"/>
+                <w:bCs/>
                 <w:noProof/>
               </w:rPr>
               <w:t>Test Execution Process</w:t>
@@ -2571,7 +2552,7 @@
                 <w:noProof/>
                 <w:webHidden/>
               </w:rPr>
-              <w:instrText xml:space="preserve"> PAGEREF _Toc145579000 \h </w:instrText>
+              <w:instrText xml:space="preserve"> PAGEREF _Toc146695343 \h </w:instrText>
             </w:r>
             <w:r>
               <w:rPr>
@@ -2615,19 +2596,18 @@
             <w:rPr>
               <w:rFonts w:ascii="Arial" w:eastAsiaTheme="minorEastAsia" w:hAnsi="Arial" w:cs="Arial"/>
               <w:noProof/>
-              <w:kern w:val="2"/>
               <w:lang w:val="en-PH" w:eastAsia="en-PH"/>
-              <w14:ligatures w14:val="standardContextual"/>
             </w:rPr>
           </w:pPr>
-          <w:hyperlink w:anchor="_Toc145579001" w:history="1">
+          <w:hyperlink w:anchor="_Toc146695344" w:history="1">
             <w:r>
               <w:rPr>
                 <w:rStyle w:val="Hyperlink"/>
                 <w:rFonts w:ascii="Arial" w:hAnsi="Arial" w:cs="Arial"/>
-                <w:noProof/>
-              </w:rPr>
-              <w:t>Test Risks and Mitigation Factors (Sofia)</w:t>
+                <w:bCs/>
+                <w:noProof/>
+              </w:rPr>
+              <w:t>Test Risks and Mitigation Factors</w:t>
             </w:r>
             <w:r>
               <w:rPr>
@@ -2651,7 +2631,7 @@
                 <w:noProof/>
                 <w:webHidden/>
               </w:rPr>
-              <w:instrText xml:space="preserve"> PAGEREF _Toc145579001 \h </w:instrText>
+              <w:instrText xml:space="preserve"> PAGEREF _Toc146695344 \h </w:instrText>
             </w:r>
             <w:r>
               <w:rPr>
@@ -2674,7 +2654,7 @@
                 <w:noProof/>
                 <w:webHidden/>
               </w:rPr>
-              <w:t>31</w:t>
+              <w:t>32</w:t>
             </w:r>
             <w:r>
               <w:rPr>
@@ -2695,16 +2675,15 @@
             <w:rPr>
               <w:rFonts w:ascii="Arial" w:eastAsiaTheme="minorEastAsia" w:hAnsi="Arial" w:cs="Arial"/>
               <w:noProof/>
-              <w:kern w:val="2"/>
               <w:lang w:val="en-PH" w:eastAsia="en-PH"/>
-              <w14:ligatures w14:val="standardContextual"/>
             </w:rPr>
           </w:pPr>
-          <w:hyperlink w:anchor="_Toc145579002" w:history="1">
+          <w:hyperlink w:anchor="_Toc146695345" w:history="1">
             <w:r>
               <w:rPr>
                 <w:rStyle w:val="Hyperlink"/>
                 <w:rFonts w:ascii="Arial" w:eastAsia="Arial" w:hAnsi="Arial" w:cs="Arial"/>
+                <w:bCs/>
                 <w:noProof/>
               </w:rPr>
               <w:t>Role Expectations</w:t>
@@ -2731,7 +2710,7 @@
                 <w:noProof/>
                 <w:webHidden/>
               </w:rPr>
-              <w:instrText xml:space="preserve"> PAGEREF _Toc145579002 \h </w:instrText>
+              <w:instrText xml:space="preserve"> PAGEREF _Toc146695345 \h </w:instrText>
             </w:r>
             <w:r>
               <w:rPr>
@@ -2775,16 +2754,15 @@
             <w:rPr>
               <w:rFonts w:ascii="Arial" w:eastAsiaTheme="minorEastAsia" w:hAnsi="Arial" w:cs="Arial"/>
               <w:noProof/>
-              <w:kern w:val="2"/>
               <w:lang w:val="en-PH" w:eastAsia="en-PH"/>
-              <w14:ligatures w14:val="standardContextual"/>
             </w:rPr>
           </w:pPr>
-          <w:hyperlink w:anchor="_Toc145579003" w:history="1">
+          <w:hyperlink w:anchor="_Toc146695346" w:history="1">
             <w:r>
               <w:rPr>
                 <w:rStyle w:val="Hyperlink"/>
                 <w:rFonts w:ascii="Arial" w:eastAsia="Arial" w:hAnsi="Arial" w:cs="Arial"/>
+                <w:bCs/>
                 <w:noProof/>
               </w:rPr>
               <w:t>Project Management</w:t>
@@ -2811,7 +2789,7 @@
                 <w:noProof/>
                 <w:webHidden/>
               </w:rPr>
-              <w:instrText xml:space="preserve"> PAGEREF _Toc145579003 \h </w:instrText>
+              <w:instrText xml:space="preserve"> PAGEREF _Toc146695346 \h </w:instrText>
             </w:r>
             <w:r>
               <w:rPr>
@@ -2855,16 +2833,15 @@
             <w:rPr>
               <w:rFonts w:ascii="Arial" w:eastAsiaTheme="minorEastAsia" w:hAnsi="Arial" w:cs="Arial"/>
               <w:noProof/>
-              <w:kern w:val="2"/>
               <w:lang w:val="en-PH" w:eastAsia="en-PH"/>
-              <w14:ligatures w14:val="standardContextual"/>
             </w:rPr>
           </w:pPr>
-          <w:hyperlink w:anchor="_Toc145579004" w:history="1">
+          <w:hyperlink w:anchor="_Toc146695347" w:history="1">
             <w:r>
               <w:rPr>
                 <w:rStyle w:val="Hyperlink"/>
                 <w:rFonts w:ascii="Arial" w:eastAsia="Arial" w:hAnsi="Arial" w:cs="Arial"/>
+                <w:bCs/>
                 <w:noProof/>
               </w:rPr>
               <w:t>Test Planning (Test Lead)</w:t>
@@ -2891,7 +2868,7 @@
                 <w:noProof/>
                 <w:webHidden/>
               </w:rPr>
-              <w:instrText xml:space="preserve"> PAGEREF _Toc145579004 \h </w:instrText>
+              <w:instrText xml:space="preserve"> PAGEREF _Toc146695347 \h </w:instrText>
             </w:r>
             <w:r>
               <w:rPr>
@@ -2935,16 +2912,15 @@
             <w:rPr>
               <w:rFonts w:ascii="Arial" w:eastAsiaTheme="minorEastAsia" w:hAnsi="Arial" w:cs="Arial"/>
               <w:noProof/>
-              <w:kern w:val="2"/>
               <w:lang w:val="en-PH" w:eastAsia="en-PH"/>
-              <w14:ligatures w14:val="standardContextual"/>
             </w:rPr>
           </w:pPr>
-          <w:hyperlink w:anchor="_Toc145579005" w:history="1">
+          <w:hyperlink w:anchor="_Toc146695348" w:history="1">
             <w:r>
               <w:rPr>
                 <w:rStyle w:val="Hyperlink"/>
                 <w:rFonts w:ascii="Arial" w:eastAsia="Arial" w:hAnsi="Arial" w:cs="Arial"/>
+                <w:bCs/>
                 <w:noProof/>
               </w:rPr>
               <w:t>Test Team</w:t>
@@ -2971,7 +2947,7 @@
                 <w:noProof/>
                 <w:webHidden/>
               </w:rPr>
-              <w:instrText xml:space="preserve"> PAGEREF _Toc145579005 \h </w:instrText>
+              <w:instrText xml:space="preserve"> PAGEREF _Toc146695348 \h </w:instrText>
             </w:r>
             <w:r>
               <w:rPr>
@@ -3015,16 +2991,15 @@
             <w:rPr>
               <w:rFonts w:ascii="Arial" w:eastAsiaTheme="minorEastAsia" w:hAnsi="Arial" w:cs="Arial"/>
               <w:noProof/>
-              <w:kern w:val="2"/>
               <w:lang w:val="en-PH" w:eastAsia="en-PH"/>
-              <w14:ligatures w14:val="standardContextual"/>
             </w:rPr>
           </w:pPr>
-          <w:hyperlink w:anchor="_Toc145579006" w:history="1">
+          <w:hyperlink w:anchor="_Toc146695349" w:history="1">
             <w:r>
               <w:rPr>
                 <w:rStyle w:val="Hyperlink"/>
                 <w:rFonts w:ascii="Arial" w:eastAsia="Arial" w:hAnsi="Arial" w:cs="Arial"/>
+                <w:bCs/>
                 <w:noProof/>
               </w:rPr>
               <w:t>Development Team</w:t>
@@ -3051,7 +3026,7 @@
                 <w:noProof/>
                 <w:webHidden/>
               </w:rPr>
-              <w:instrText xml:space="preserve"> PAGEREF _Toc145579006 \h </w:instrText>
+              <w:instrText xml:space="preserve"> PAGEREF _Toc146695349 \h </w:instrText>
             </w:r>
             <w:r>
               <w:rPr>
@@ -3095,16 +3070,15 @@
             <w:rPr>
               <w:rFonts w:ascii="Arial" w:eastAsiaTheme="minorEastAsia" w:hAnsi="Arial" w:cs="Arial"/>
               <w:noProof/>
-              <w:kern w:val="2"/>
               <w:lang w:val="en-PH" w:eastAsia="en-PH"/>
-              <w14:ligatures w14:val="standardContextual"/>
             </w:rPr>
           </w:pPr>
-          <w:hyperlink w:anchor="_Toc145579007" w:history="1">
+          <w:hyperlink w:anchor="_Toc146695350" w:history="1">
             <w:r>
               <w:rPr>
                 <w:rStyle w:val="Hyperlink"/>
                 <w:rFonts w:ascii="Arial" w:hAnsi="Arial" w:cs="Arial"/>
+                <w:bCs/>
                 <w:noProof/>
               </w:rPr>
               <w:t>Test Environment</w:t>
@@ -3131,7 +3105,7 @@
                 <w:noProof/>
                 <w:webHidden/>
               </w:rPr>
-              <w:instrText xml:space="preserve"> PAGEREF _Toc145579007 \h </w:instrText>
+              <w:instrText xml:space="preserve"> PAGEREF _Toc146695350 \h </w:instrText>
             </w:r>
             <w:r>
               <w:rPr>
@@ -3173,18 +3147,17 @@
               <w:tab w:val="right" w:leader="dot" w:pos="9350"/>
             </w:tabs>
             <w:rPr>
-              <w:rFonts w:eastAsiaTheme="minorEastAsia"/>
+              <w:rFonts w:ascii="Arial" w:eastAsiaTheme="minorEastAsia" w:hAnsi="Arial" w:cs="Arial"/>
               <w:noProof/>
-              <w:kern w:val="2"/>
               <w:lang w:val="en-PH" w:eastAsia="en-PH"/>
-              <w14:ligatures w14:val="standardContextual"/>
             </w:rPr>
           </w:pPr>
-          <w:hyperlink w:anchor="_Toc145579008" w:history="1">
+          <w:hyperlink w:anchor="_Toc146695351" w:history="1">
             <w:r>
               <w:rPr>
                 <w:rStyle w:val="Hyperlink"/>
                 <w:rFonts w:ascii="Arial" w:hAnsi="Arial" w:cs="Arial"/>
+                <w:bCs/>
                 <w:noProof/>
               </w:rPr>
               <w:t>Approvals</w:t>
@@ -3211,7 +3184,7 @@
                 <w:noProof/>
                 <w:webHidden/>
               </w:rPr>
-              <w:instrText xml:space="preserve"> PAGEREF _Toc145579008 \h </w:instrText>
+              <w:instrText xml:space="preserve"> PAGEREF _Toc146695351 \h </w:instrText>
             </w:r>
             <w:r>
               <w:rPr>
@@ -3257,11 +3230,15 @@
             </w:rPr>
           </w:pPr>
           <w:r>
+            <w:rPr>
+              <w:rFonts w:ascii="Arial" w:hAnsi="Arial" w:cs="Arial"/>
+            </w:rPr>
             <w:fldChar w:fldCharType="end"/>
           </w:r>
         </w:p>
       </w:sdtContent>
     </w:sdt>
+    <w:bookmarkEnd w:id="0"/>
     <w:p>
       <w:pPr>
         <w:pStyle w:val="Heading1"/>
@@ -3288,7 +3265,7 @@
           <w:szCs w:val="24"/>
         </w:rPr>
       </w:pPr>
-      <w:bookmarkStart w:id="0" w:name="_Toc145578972"/>
+      <w:bookmarkStart w:id="1" w:name="_Toc146695315"/>
       <w:r>
         <w:rPr>
           <w:rFonts w:ascii="Arial" w:eastAsia="Arial" w:hAnsi="Arial" w:cs="Arial"/>
@@ -3300,7 +3277,7 @@
         </w:rPr>
         <w:t>Revision History</w:t>
       </w:r>
-      <w:bookmarkEnd w:id="0"/>
+      <w:bookmarkEnd w:id="1"/>
     </w:p>
     <w:tbl>
       <w:tblPr>
@@ -3960,7 +3937,7 @@
           <w:color w:val="auto"/>
         </w:rPr>
       </w:pPr>
-      <w:bookmarkStart w:id="1" w:name="_Toc145578973"/>
+      <w:bookmarkStart w:id="2" w:name="_Toc146695316"/>
       <w:r>
         <w:rPr>
           <w:rFonts w:ascii="Arial" w:hAnsi="Arial" w:cs="Arial"/>
@@ -3971,16 +3948,7 @@
         <w:lastRenderedPageBreak/>
         <w:t>Introduction</w:t>
       </w:r>
-      <w:r>
-        <w:rPr>
-          <w:rFonts w:ascii="Arial" w:hAnsi="Arial" w:cs="Arial"/>
-          <w:b/>
-          <w:bCs/>
-          <w:color w:val="auto"/>
-        </w:rPr>
-        <w:t xml:space="preserve"> (Sofia)</w:t>
-      </w:r>
-      <w:bookmarkEnd w:id="1"/>
+      <w:bookmarkEnd w:id="2"/>
     </w:p>
     <w:p>
       <w:pPr>
@@ -3996,7 +3964,7 @@
           <w:color w:val="auto"/>
         </w:rPr>
       </w:pPr>
-      <w:bookmarkStart w:id="2" w:name="_Toc145578974"/>
+      <w:bookmarkStart w:id="3" w:name="_Toc146695317"/>
       <w:r>
         <w:rPr>
           <w:rFonts w:ascii="Arial" w:eastAsia="Arial" w:hAnsi="Arial" w:cs="Arial"/>
@@ -4006,7 +3974,7 @@
         </w:rPr>
         <w:t>Purpose</w:t>
       </w:r>
-      <w:bookmarkEnd w:id="2"/>
+      <w:bookmarkEnd w:id="3"/>
     </w:p>
     <w:p>
       <w:pPr>
@@ -4024,25 +3992,7 @@
           <w:sz w:val="24"/>
           <w:szCs w:val="24"/>
         </w:rPr>
-        <w:t xml:space="preserve">The primary objective of this test plan is to create a thorough framework for comprehensively evaluating the Barangay South Signal Village Web Application from the customer’s perspective. This framework encompasses a detailed outline of the testing processes, covering various aspects such as test procedures, test execution methodologies, and overall test management. The overarching goal is to ascertain that the application's functionality and performance align seamlessly with the client's overarching business requirements. Additionally, the plan incorporates a comprehensive strategy for documentation, encompassing the creation and maintenance of essential records, including but not limited to </w:t>
-      </w:r>
-      <w:proofErr w:type="gramStart"/>
-      <w:r>
-        <w:rPr>
-          <w:rFonts w:ascii="Arial" w:eastAsia="Arial" w:hAnsi="Arial" w:cs="Arial"/>
-          <w:sz w:val="24"/>
-          <w:szCs w:val="24"/>
-        </w:rPr>
-        <w:t>test</w:t>
-      </w:r>
-      <w:proofErr w:type="gramEnd"/>
-      <w:r>
-        <w:rPr>
-          <w:rFonts w:ascii="Arial" w:eastAsia="Arial" w:hAnsi="Arial" w:cs="Arial"/>
-          <w:sz w:val="24"/>
-          <w:szCs w:val="24"/>
-        </w:rPr>
-        <w:t xml:space="preserve"> cases, test strategies, and the expected results throughout the entirety of the testing phase. This documentation not only aids in maintaining clarity and traceability but also serves as a critical resource for ensuring the accuracy and completeness of the testing efforts.</w:t>
+        <w:t>The primary objective of this test plan is to create a thorough framework for comprehensively evaluating the Barangay South Signal Village Web Application from the customer’s perspective. This framework encompasses a detailed outline of the testing processes, covering various aspects such as test procedures, test execution methodologies, and overall test management. The overarching goal is to ascertain that the application's functionality and performance align seamlessly with the client's overarching business requirements. Additionally, the plan incorporates a comprehensive strategy for documentation, encompassing the creation and maintenance of essential records, including but not limited to test cases, test strategies, and the expected results throughout the entirety of the testing phase. This documentation not only aids in maintaining clarity and traceability but also serves as a critical resource for ensuring the accuracy and completeness of the testing efforts.</w:t>
       </w:r>
     </w:p>
     <w:p>
@@ -4059,7 +4009,7 @@
           <w:color w:val="auto"/>
         </w:rPr>
       </w:pPr>
-      <w:bookmarkStart w:id="3" w:name="_Toc145578975"/>
+      <w:bookmarkStart w:id="4" w:name="_Toc146695318"/>
       <w:r>
         <w:rPr>
           <w:rFonts w:ascii="Arial" w:eastAsia="Arial" w:hAnsi="Arial" w:cs="Arial"/>
@@ -4069,7 +4019,7 @@
         </w:rPr>
         <w:t>Project Overview</w:t>
       </w:r>
-      <w:bookmarkEnd w:id="3"/>
+      <w:bookmarkEnd w:id="4"/>
     </w:p>
     <w:p>
       <w:pPr>
@@ -4115,7 +4065,7 @@
           <w:color w:val="auto"/>
         </w:rPr>
       </w:pPr>
-      <w:bookmarkStart w:id="4" w:name="_Toc145578976"/>
+      <w:bookmarkStart w:id="5" w:name="_Toc146695319"/>
       <w:r>
         <w:rPr>
           <w:rFonts w:ascii="Arial" w:eastAsia="Arial" w:hAnsi="Arial" w:cs="Arial"/>
@@ -4125,7 +4075,7 @@
         </w:rPr>
         <w:t>Audience</w:t>
       </w:r>
-      <w:bookmarkEnd w:id="4"/>
+      <w:bookmarkEnd w:id="5"/>
     </w:p>
     <w:p>
       <w:pPr>
@@ -4182,7 +4132,7 @@
           <w:color w:val="auto"/>
         </w:rPr>
       </w:pPr>
-      <w:bookmarkStart w:id="5" w:name="_Toc145578977"/>
+      <w:bookmarkStart w:id="6" w:name="_Toc146695320"/>
       <w:r>
         <w:rPr>
           <w:rFonts w:ascii="Arial" w:hAnsi="Arial" w:cs="Arial"/>
@@ -4192,7 +4142,7 @@
         </w:rPr>
         <w:t>Test Strategy</w:t>
       </w:r>
-      <w:bookmarkEnd w:id="5"/>
+      <w:bookmarkEnd w:id="6"/>
     </w:p>
     <w:p>
       <w:pPr>
@@ -4206,7 +4156,7 @@
           <w:color w:val="auto"/>
         </w:rPr>
       </w:pPr>
-      <w:bookmarkStart w:id="6" w:name="_Toc145578978"/>
+      <w:bookmarkStart w:id="7" w:name="_Toc146695321"/>
       <w:r>
         <w:rPr>
           <w:rFonts w:ascii="Arial" w:hAnsi="Arial" w:cs="Arial"/>
@@ -4225,7 +4175,7 @@
         </w:rPr>
         <w:t>Objectives</w:t>
       </w:r>
-      <w:bookmarkEnd w:id="6"/>
+      <w:bookmarkEnd w:id="7"/>
     </w:p>
     <w:p>
       <w:pPr>
@@ -4302,7 +4252,7 @@
           <w:color w:val="auto"/>
         </w:rPr>
       </w:pPr>
-      <w:bookmarkStart w:id="7" w:name="_Toc145578979"/>
+      <w:bookmarkStart w:id="8" w:name="_Toc146695322"/>
       <w:r>
         <w:rPr>
           <w:rFonts w:ascii="Arial" w:hAnsi="Arial" w:cs="Arial"/>
@@ -4312,7 +4262,7 @@
         </w:rPr>
         <w:t>Test Assumptions</w:t>
       </w:r>
-      <w:bookmarkEnd w:id="7"/>
+      <w:bookmarkEnd w:id="8"/>
     </w:p>
     <w:p>
       <w:pPr>
@@ -4683,7 +4633,7 @@
           <w:color w:val="auto"/>
         </w:rPr>
       </w:pPr>
-      <w:bookmarkStart w:id="8" w:name="_Toc145578980"/>
+      <w:bookmarkStart w:id="9" w:name="_Toc146695323"/>
       <w:r>
         <w:rPr>
           <w:rFonts w:ascii="Arial" w:eastAsia="Arial" w:hAnsi="Arial" w:cs="Arial"/>
@@ -4693,7 +4643,7 @@
         </w:rPr>
         <w:t>Test Principles</w:t>
       </w:r>
-      <w:bookmarkEnd w:id="8"/>
+      <w:bookmarkEnd w:id="9"/>
       <w:r>
         <w:rPr>
           <w:rFonts w:ascii="Arial" w:eastAsia="Arial" w:hAnsi="Arial" w:cs="Arial"/>
@@ -4960,7 +4910,7 @@
           <w:color w:val="auto"/>
         </w:rPr>
       </w:pPr>
-      <w:bookmarkStart w:id="9" w:name="_Toc145578981"/>
+      <w:bookmarkStart w:id="10" w:name="_Toc146695324"/>
       <w:r>
         <w:rPr>
           <w:rFonts w:ascii="Arial" w:eastAsia="Arial" w:hAnsi="Arial" w:cs="Arial"/>
@@ -4970,7 +4920,7 @@
         </w:rPr>
         <w:t>Data Approach</w:t>
       </w:r>
-      <w:bookmarkEnd w:id="9"/>
+      <w:bookmarkEnd w:id="10"/>
     </w:p>
     <w:p>
       <w:pPr>
@@ -5011,7 +4961,7 @@
           <w:color w:val="auto"/>
         </w:rPr>
       </w:pPr>
-      <w:bookmarkStart w:id="10" w:name="_Toc145578982"/>
+      <w:bookmarkStart w:id="11" w:name="_Toc146695325"/>
       <w:r>
         <w:rPr>
           <w:rFonts w:ascii="Arial" w:hAnsi="Arial" w:cs="Arial"/>
@@ -5021,7 +4971,7 @@
         </w:rPr>
         <w:t>Scope and Levels of Testing</w:t>
       </w:r>
-      <w:bookmarkEnd w:id="10"/>
+      <w:bookmarkEnd w:id="11"/>
     </w:p>
     <w:p>
       <w:pPr>
@@ -5037,7 +4987,7 @@
           <w:color w:val="auto"/>
         </w:rPr>
       </w:pPr>
-      <w:bookmarkStart w:id="11" w:name="_Toc145578983"/>
+      <w:bookmarkStart w:id="12" w:name="_Toc146695326"/>
       <w:r>
         <w:rPr>
           <w:rFonts w:ascii="Arial" w:eastAsia="Arial" w:hAnsi="Arial" w:cs="Arial"/>
@@ -5047,7 +4997,7 @@
         </w:rPr>
         <w:t>Exploratory</w:t>
       </w:r>
-      <w:bookmarkEnd w:id="11"/>
+      <w:bookmarkEnd w:id="12"/>
     </w:p>
     <w:p>
       <w:pPr>
@@ -5155,7 +5105,7 @@
           <w:color w:val="auto"/>
         </w:rPr>
       </w:pPr>
-      <w:bookmarkStart w:id="12" w:name="_Toc145578984"/>
+      <w:bookmarkStart w:id="13" w:name="_Toc146695327"/>
       <w:r>
         <w:rPr>
           <w:rFonts w:ascii="Arial" w:eastAsia="Arial" w:hAnsi="Arial" w:cs="Arial"/>
@@ -5165,7 +5115,7 @@
         </w:rPr>
         <w:t>Functional Test</w:t>
       </w:r>
-      <w:bookmarkEnd w:id="12"/>
+      <w:bookmarkEnd w:id="13"/>
     </w:p>
     <w:p>
       <w:pPr>
@@ -5266,7 +5216,7 @@
           <w:color w:val="auto"/>
         </w:rPr>
       </w:pPr>
-      <w:bookmarkStart w:id="13" w:name="_Toc145578985"/>
+      <w:bookmarkStart w:id="14" w:name="_Toc146695328"/>
       <w:r>
         <w:rPr>
           <w:rFonts w:ascii="Arial" w:eastAsia="Arial" w:hAnsi="Arial" w:cs="Arial"/>
@@ -5276,7 +5226,7 @@
         </w:rPr>
         <w:t>User Acceptance Test (UAT)</w:t>
       </w:r>
-      <w:bookmarkEnd w:id="13"/>
+      <w:bookmarkEnd w:id="14"/>
     </w:p>
     <w:p>
       <w:pPr>
@@ -5377,7 +5327,7 @@
           <w:szCs w:val="24"/>
         </w:rPr>
       </w:pPr>
-      <w:bookmarkStart w:id="14" w:name="_Toc145578986"/>
+      <w:bookmarkStart w:id="15" w:name="_Toc146695329"/>
       <w:r>
         <w:rPr>
           <w:rStyle w:val="Heading3Char"/>
@@ -5388,7 +5338,7 @@
         </w:rPr>
         <w:t>Test Deliverables</w:t>
       </w:r>
-      <w:bookmarkEnd w:id="14"/>
+      <w:bookmarkEnd w:id="15"/>
     </w:p>
     <w:p>
       <w:pPr>
@@ -5723,7 +5673,7 @@
         <w:spacing w:line="480" w:lineRule="auto"/>
         <w:ind w:left="720" w:firstLine="720"/>
       </w:pPr>
-      <w:bookmarkStart w:id="15" w:name="_Toc145578987"/>
+      <w:bookmarkStart w:id="16" w:name="_Toc146695330"/>
       <w:r>
         <w:rPr>
           <w:rStyle w:val="Heading3Char"/>
@@ -5734,7 +5684,7 @@
         </w:rPr>
         <w:t>Milestone List</w:t>
       </w:r>
-      <w:bookmarkEnd w:id="15"/>
+      <w:bookmarkEnd w:id="16"/>
     </w:p>
     <w:p>
       <w:pPr>
@@ -6201,7 +6151,7 @@
           <w:color w:val="auto"/>
         </w:rPr>
       </w:pPr>
-      <w:bookmarkStart w:id="16" w:name="_Toc145578988"/>
+      <w:bookmarkStart w:id="17" w:name="_Toc146695331"/>
       <w:r>
         <w:rPr>
           <w:rFonts w:ascii="Arial" w:hAnsi="Arial" w:cs="Arial"/>
@@ -6211,7 +6161,7 @@
         </w:rPr>
         <w:t>Test Effort Estimate</w:t>
       </w:r>
-      <w:bookmarkEnd w:id="16"/>
+      <w:bookmarkEnd w:id="17"/>
     </w:p>
     <w:p>
       <w:pPr>
@@ -6991,6 +6941,7 @@
           </w:tcPr>
           <w:p>
             <w:pPr>
+              <w:keepNext/>
               <w:rPr>
                 <w:rFonts w:ascii="Arial" w:hAnsi="Arial" w:cs="Arial"/>
                 <w:sz w:val="24"/>
@@ -7017,6 +6968,58 @@
         </w:tc>
       </w:tr>
     </w:tbl>
+    <w:p>
+      <w:pPr>
+        <w:pStyle w:val="Caption"/>
+        <w:jc w:val="center"/>
+        <w:rPr>
+          <w:sz w:val="22"/>
+        </w:rPr>
+      </w:pPr>
+      <w:r>
+        <w:rPr>
+          <w:sz w:val="22"/>
+        </w:rPr>
+        <w:t xml:space="preserve">Table </w:t>
+      </w:r>
+      <w:r>
+        <w:rPr>
+          <w:sz w:val="22"/>
+        </w:rPr>
+        <w:fldChar w:fldCharType="begin"/>
+      </w:r>
+      <w:r>
+        <w:rPr>
+          <w:sz w:val="22"/>
+        </w:rPr>
+        <w:instrText xml:space="preserve"> SEQ Table \* ARABIC </w:instrText>
+      </w:r>
+      <w:r>
+        <w:rPr>
+          <w:sz w:val="22"/>
+        </w:rPr>
+        <w:fldChar w:fldCharType="separate"/>
+      </w:r>
+      <w:r>
+        <w:rPr>
+          <w:noProof/>
+          <w:sz w:val="22"/>
+        </w:rPr>
+        <w:t>1</w:t>
+      </w:r>
+      <w:r>
+        <w:rPr>
+          <w:sz w:val="22"/>
+        </w:rPr>
+        <w:fldChar w:fldCharType="end"/>
+      </w:r>
+      <w:r>
+        <w:rPr>
+          <w:sz w:val="22"/>
+        </w:rPr>
+        <w:t>. Test Effort Estimate</w:t>
+      </w:r>
+    </w:p>
     <w:p>
       <w:pPr>
         <w:pStyle w:val="Heading1"/>
@@ -7028,7 +7031,7 @@
           <w:color w:val="auto"/>
         </w:rPr>
       </w:pPr>
-      <w:bookmarkStart w:id="17" w:name="_Toc145578989"/>
+      <w:bookmarkStart w:id="18" w:name="_Toc146695332"/>
       <w:r>
         <w:rPr>
           <w:rFonts w:ascii="Arial" w:hAnsi="Arial" w:cs="Arial"/>
@@ -7038,7 +7041,7 @@
         </w:rPr>
         <w:t>Test Areas and Specifications</w:t>
       </w:r>
-      <w:bookmarkEnd w:id="17"/>
+      <w:bookmarkEnd w:id="18"/>
     </w:p>
     <w:p>
       <w:pPr>
@@ -7052,7 +7055,7 @@
           <w:color w:val="auto"/>
         </w:rPr>
       </w:pPr>
-      <w:bookmarkStart w:id="18" w:name="_Toc145578990"/>
+      <w:bookmarkStart w:id="19" w:name="_Toc146695333"/>
       <w:r>
         <w:rPr>
           <w:rFonts w:ascii="Arial" w:hAnsi="Arial" w:cs="Arial"/>
@@ -7062,7 +7065,7 @@
         </w:rPr>
         <w:t>Features to be Tested (Use Cases)</w:t>
       </w:r>
-      <w:bookmarkEnd w:id="18"/>
+      <w:bookmarkEnd w:id="19"/>
     </w:p>
     <w:p>
       <w:pPr>
@@ -7086,7 +7089,7 @@
     <w:tbl>
       <w:tblPr>
         <w:tblStyle w:val="TableGrid"/>
-        <w:tblW w:w="0" w:type="auto"/>
+        <w:tblW w:w="8640" w:type="dxa"/>
         <w:tblInd w:w="720" w:type="dxa"/>
         <w:tblLayout w:type="fixed"/>
         <w:tblLook w:val="06A0" w:firstRow="1" w:lastRow="0" w:firstColumn="1" w:lastColumn="0" w:noHBand="1" w:noVBand="1"/>
@@ -7209,6 +7212,14 @@
                 <w:sz w:val="24"/>
                 <w:szCs w:val="24"/>
               </w:rPr>
+              <w:t>BSSV</w:t>
+            </w:r>
+            <w:r>
+              <w:rPr>
+                <w:rFonts w:ascii="Arial" w:hAnsi="Arial" w:cs="Arial"/>
+                <w:sz w:val="24"/>
+                <w:szCs w:val="24"/>
+              </w:rPr>
               <w:t>UC</w:t>
             </w:r>
             <w:r>
@@ -7217,7 +7228,7 @@
                 <w:sz w:val="24"/>
                 <w:szCs w:val="24"/>
               </w:rPr>
-              <w:t>001</w:t>
+              <w:t>01</w:t>
             </w:r>
           </w:p>
         </w:tc>
@@ -7292,6 +7303,14 @@
                 <w:sz w:val="24"/>
                 <w:szCs w:val="24"/>
               </w:rPr>
+              <w:t>BSSV</w:t>
+            </w:r>
+            <w:r>
+              <w:rPr>
+                <w:rFonts w:ascii="Arial" w:hAnsi="Arial" w:cs="Arial"/>
+                <w:sz w:val="24"/>
+                <w:szCs w:val="24"/>
+              </w:rPr>
               <w:t>UC</w:t>
             </w:r>
             <w:r>
@@ -7300,7 +7319,7 @@
                 <w:sz w:val="24"/>
                 <w:szCs w:val="24"/>
               </w:rPr>
-              <w:t>002</w:t>
+              <w:t>02</w:t>
             </w:r>
           </w:p>
         </w:tc>
@@ -7375,6 +7394,14 @@
                 <w:sz w:val="24"/>
                 <w:szCs w:val="24"/>
               </w:rPr>
+              <w:t>BSSV</w:t>
+            </w:r>
+            <w:r>
+              <w:rPr>
+                <w:rFonts w:ascii="Arial" w:hAnsi="Arial" w:cs="Arial"/>
+                <w:sz w:val="24"/>
+                <w:szCs w:val="24"/>
+              </w:rPr>
               <w:t>UC</w:t>
             </w:r>
             <w:r>
@@ -7383,7 +7410,7 @@
                 <w:sz w:val="24"/>
                 <w:szCs w:val="24"/>
               </w:rPr>
-              <w:t>003</w:t>
+              <w:t>03</w:t>
             </w:r>
           </w:p>
         </w:tc>
@@ -7406,7 +7433,23 @@
                 <w:sz w:val="24"/>
                 <w:szCs w:val="24"/>
               </w:rPr>
-              <w:t>Barangay Resident Manage Account</w:t>
+              <w:t xml:space="preserve">Barangay Resident </w:t>
+            </w:r>
+            <w:r>
+              <w:rPr>
+                <w:rFonts w:ascii="Arial" w:hAnsi="Arial" w:cs="Arial"/>
+                <w:sz w:val="24"/>
+                <w:szCs w:val="24"/>
+              </w:rPr>
+              <w:t xml:space="preserve">Update </w:t>
+            </w:r>
+            <w:r>
+              <w:rPr>
+                <w:rFonts w:ascii="Arial" w:hAnsi="Arial" w:cs="Arial"/>
+                <w:sz w:val="24"/>
+                <w:szCs w:val="24"/>
+              </w:rPr>
+              <w:t>Account</w:t>
             </w:r>
           </w:p>
         </w:tc>
@@ -7458,15 +7501,7 @@
                 <w:sz w:val="24"/>
                 <w:szCs w:val="24"/>
               </w:rPr>
-              <w:t>UC</w:t>
-            </w:r>
-            <w:r>
-              <w:rPr>
-                <w:rFonts w:ascii="Arial" w:hAnsi="Arial" w:cs="Arial"/>
-                <w:sz w:val="24"/>
-                <w:szCs w:val="24"/>
-              </w:rPr>
-              <w:t>004</w:t>
+              <w:t>BSSV04</w:t>
             </w:r>
           </w:p>
         </w:tc>
@@ -7489,7 +7524,7 @@
                 <w:sz w:val="24"/>
                 <w:szCs w:val="24"/>
               </w:rPr>
-              <w:t>Request Document</w:t>
+              <w:t>Resident Reset Password</w:t>
             </w:r>
           </w:p>
         </w:tc>
@@ -7541,6 +7576,14 @@
                 <w:sz w:val="24"/>
                 <w:szCs w:val="24"/>
               </w:rPr>
+              <w:t>BSSV</w:t>
+            </w:r>
+            <w:r>
+              <w:rPr>
+                <w:rFonts w:ascii="Arial" w:hAnsi="Arial" w:cs="Arial"/>
+                <w:sz w:val="24"/>
+                <w:szCs w:val="24"/>
+              </w:rPr>
               <w:t>UC</w:t>
             </w:r>
             <w:r>
@@ -7549,7 +7592,15 @@
                 <w:sz w:val="24"/>
                 <w:szCs w:val="24"/>
               </w:rPr>
-              <w:t>005</w:t>
+              <w:t>0</w:t>
+            </w:r>
+            <w:r>
+              <w:rPr>
+                <w:rFonts w:ascii="Arial" w:hAnsi="Arial" w:cs="Arial"/>
+                <w:sz w:val="24"/>
+                <w:szCs w:val="24"/>
+              </w:rPr>
+              <w:t>5</w:t>
             </w:r>
           </w:p>
         </w:tc>
@@ -7572,7 +7623,23 @@
                 <w:sz w:val="24"/>
                 <w:szCs w:val="24"/>
               </w:rPr>
-              <w:t>Track Requested Document</w:t>
+              <w:t xml:space="preserve">Create </w:t>
+            </w:r>
+            <w:r>
+              <w:rPr>
+                <w:rFonts w:ascii="Arial" w:hAnsi="Arial" w:cs="Arial"/>
+                <w:sz w:val="24"/>
+                <w:szCs w:val="24"/>
+              </w:rPr>
+              <w:t>Reque</w:t>
+            </w:r>
+            <w:r>
+              <w:rPr>
+                <w:rFonts w:ascii="Arial" w:hAnsi="Arial" w:cs="Arial"/>
+                <w:sz w:val="24"/>
+                <w:szCs w:val="24"/>
+              </w:rPr>
+              <w:t>st</w:t>
             </w:r>
           </w:p>
         </w:tc>
@@ -7624,6 +7691,14 @@
                 <w:sz w:val="24"/>
                 <w:szCs w:val="24"/>
               </w:rPr>
+              <w:t>BSSV</w:t>
+            </w:r>
+            <w:r>
+              <w:rPr>
+                <w:rFonts w:ascii="Arial" w:hAnsi="Arial" w:cs="Arial"/>
+                <w:sz w:val="24"/>
+                <w:szCs w:val="24"/>
+              </w:rPr>
               <w:t>UC</w:t>
             </w:r>
             <w:r>
@@ -7632,7 +7707,15 @@
                 <w:sz w:val="24"/>
                 <w:szCs w:val="24"/>
               </w:rPr>
-              <w:t>006</w:t>
+              <w:t>0</w:t>
+            </w:r>
+            <w:r>
+              <w:rPr>
+                <w:rFonts w:ascii="Arial" w:hAnsi="Arial" w:cs="Arial"/>
+                <w:sz w:val="24"/>
+                <w:szCs w:val="24"/>
+              </w:rPr>
+              <w:t>6</w:t>
             </w:r>
           </w:p>
         </w:tc>
@@ -7655,7 +7738,15 @@
                 <w:sz w:val="24"/>
                 <w:szCs w:val="24"/>
               </w:rPr>
-              <w:t>History of Requested Details, Rent Details, and Concerns</w:t>
+              <w:t>Track Requ</w:t>
+            </w:r>
+            <w:r>
+              <w:rPr>
+                <w:rFonts w:ascii="Arial" w:hAnsi="Arial" w:cs="Arial"/>
+                <w:sz w:val="24"/>
+                <w:szCs w:val="24"/>
+              </w:rPr>
+              <w:t>est</w:t>
             </w:r>
           </w:p>
         </w:tc>
@@ -7666,6 +7757,173 @@
           </w:tcPr>
           <w:p>
             <w:pPr>
+              <w:rPr>
+                <w:rFonts w:ascii="Arial" w:hAnsi="Arial" w:cs="Arial"/>
+                <w:sz w:val="24"/>
+                <w:szCs w:val="24"/>
+              </w:rPr>
+            </w:pPr>
+            <w:r>
+              <w:rPr>
+                <w:rFonts w:ascii="Arial" w:hAnsi="Arial" w:cs="Arial"/>
+                <w:sz w:val="24"/>
+                <w:szCs w:val="24"/>
+              </w:rPr>
+              <w:t>Exploratory, Functional, UAT</w:t>
+            </w:r>
+          </w:p>
+        </w:tc>
+      </w:tr>
+      <w:tr>
+        <w:trPr>
+          <w:trHeight w:val="750"/>
+        </w:trPr>
+        <w:tc>
+          <w:tcPr>
+            <w:tcW w:w="1140" w:type="dxa"/>
+            <w:vAlign w:val="center"/>
+          </w:tcPr>
+          <w:p>
+            <w:pPr>
+              <w:jc w:val="center"/>
+              <w:rPr>
+                <w:rFonts w:ascii="Arial" w:hAnsi="Arial" w:cs="Arial"/>
+                <w:sz w:val="24"/>
+                <w:szCs w:val="24"/>
+              </w:rPr>
+            </w:pPr>
+            <w:r>
+              <w:rPr>
+                <w:rFonts w:ascii="Arial" w:hAnsi="Arial" w:cs="Arial"/>
+                <w:sz w:val="24"/>
+                <w:szCs w:val="24"/>
+              </w:rPr>
+              <w:t>BSSVUC</w:t>
+            </w:r>
+            <w:r>
+              <w:rPr>
+                <w:rFonts w:ascii="Arial" w:hAnsi="Arial" w:cs="Arial"/>
+                <w:sz w:val="24"/>
+                <w:szCs w:val="24"/>
+              </w:rPr>
+              <w:t>0</w:t>
+            </w:r>
+            <w:r>
+              <w:rPr>
+                <w:rFonts w:ascii="Arial" w:hAnsi="Arial" w:cs="Arial"/>
+                <w:sz w:val="24"/>
+                <w:szCs w:val="24"/>
+              </w:rPr>
+              <w:t>7</w:t>
+            </w:r>
+          </w:p>
+        </w:tc>
+        <w:tc>
+          <w:tcPr>
+            <w:tcW w:w="4620" w:type="dxa"/>
+            <w:vAlign w:val="center"/>
+          </w:tcPr>
+          <w:p>
+            <w:pPr>
+              <w:rPr>
+                <w:rFonts w:ascii="Arial" w:hAnsi="Arial" w:cs="Arial"/>
+                <w:sz w:val="24"/>
+                <w:szCs w:val="24"/>
+              </w:rPr>
+            </w:pPr>
+            <w:r>
+              <w:rPr>
+                <w:rFonts w:ascii="Arial" w:hAnsi="Arial" w:cs="Arial"/>
+                <w:sz w:val="24"/>
+                <w:szCs w:val="24"/>
+              </w:rPr>
+              <w:t>Create Concern</w:t>
+            </w:r>
+          </w:p>
+        </w:tc>
+        <w:tc>
+          <w:tcPr>
+            <w:tcW w:w="2880" w:type="dxa"/>
+            <w:vAlign w:val="center"/>
+          </w:tcPr>
+          <w:p>
+            <w:pPr>
+              <w:rPr>
+                <w:rFonts w:ascii="Arial" w:hAnsi="Arial" w:cs="Arial"/>
+                <w:sz w:val="24"/>
+                <w:szCs w:val="24"/>
+              </w:rPr>
+            </w:pPr>
+            <w:r>
+              <w:rPr>
+                <w:rFonts w:ascii="Arial" w:hAnsi="Arial" w:cs="Arial"/>
+                <w:sz w:val="24"/>
+                <w:szCs w:val="24"/>
+              </w:rPr>
+              <w:t>Exploratory, Functional, UAT</w:t>
+            </w:r>
+          </w:p>
+        </w:tc>
+      </w:tr>
+      <w:tr>
+        <w:trPr>
+          <w:trHeight w:val="750"/>
+        </w:trPr>
+        <w:tc>
+          <w:tcPr>
+            <w:tcW w:w="1140" w:type="dxa"/>
+            <w:vAlign w:val="center"/>
+          </w:tcPr>
+          <w:p>
+            <w:pPr>
+              <w:jc w:val="center"/>
+              <w:rPr>
+                <w:rFonts w:ascii="Arial" w:hAnsi="Arial" w:cs="Arial"/>
+                <w:sz w:val="24"/>
+                <w:szCs w:val="24"/>
+              </w:rPr>
+            </w:pPr>
+            <w:r>
+              <w:rPr>
+                <w:rFonts w:ascii="Arial" w:hAnsi="Arial" w:cs="Arial"/>
+                <w:sz w:val="24"/>
+                <w:szCs w:val="24"/>
+              </w:rPr>
+              <w:t>BSSVUC08</w:t>
+            </w:r>
+          </w:p>
+        </w:tc>
+        <w:tc>
+          <w:tcPr>
+            <w:tcW w:w="4620" w:type="dxa"/>
+            <w:vAlign w:val="center"/>
+          </w:tcPr>
+          <w:p>
+            <w:pPr>
+              <w:rPr>
+                <w:rFonts w:ascii="Arial" w:hAnsi="Arial" w:cs="Arial"/>
+                <w:sz w:val="24"/>
+                <w:szCs w:val="24"/>
+              </w:rPr>
+            </w:pPr>
+            <w:r>
+              <w:rPr>
+                <w:rFonts w:ascii="Arial" w:hAnsi="Arial" w:cs="Arial"/>
+                <w:sz w:val="24"/>
+                <w:szCs w:val="24"/>
+              </w:rPr>
+              <w:t>Track Concern</w:t>
+            </w:r>
+          </w:p>
+        </w:tc>
+        <w:tc>
+          <w:tcPr>
+            <w:tcW w:w="2880" w:type="dxa"/>
+            <w:vAlign w:val="center"/>
+          </w:tcPr>
+          <w:p>
+            <w:pPr>
+              <w:keepNext/>
               <w:rPr>
                 <w:rFonts w:ascii="Arial" w:hAnsi="Arial" w:cs="Arial"/>
                 <w:sz w:val="24"/>
@@ -7684,6 +7942,58 @@
         </w:tc>
       </w:tr>
     </w:tbl>
+    <w:p>
+      <w:pPr>
+        <w:pStyle w:val="Caption"/>
+        <w:jc w:val="center"/>
+        <w:rPr>
+          <w:sz w:val="22"/>
+        </w:rPr>
+      </w:pPr>
+      <w:r>
+        <w:rPr>
+          <w:sz w:val="22"/>
+        </w:rPr>
+        <w:t xml:space="preserve">Table </w:t>
+      </w:r>
+      <w:r>
+        <w:rPr>
+          <w:sz w:val="22"/>
+        </w:rPr>
+        <w:fldChar w:fldCharType="begin"/>
+      </w:r>
+      <w:r>
+        <w:rPr>
+          <w:sz w:val="22"/>
+        </w:rPr>
+        <w:instrText xml:space="preserve"> SEQ Table \* ARABIC </w:instrText>
+      </w:r>
+      <w:r>
+        <w:rPr>
+          <w:sz w:val="22"/>
+        </w:rPr>
+        <w:fldChar w:fldCharType="separate"/>
+      </w:r>
+      <w:r>
+        <w:rPr>
+          <w:noProof/>
+          <w:sz w:val="22"/>
+        </w:rPr>
+        <w:t>2</w:t>
+      </w:r>
+      <w:r>
+        <w:rPr>
+          <w:sz w:val="22"/>
+        </w:rPr>
+        <w:fldChar w:fldCharType="end"/>
+      </w:r>
+      <w:r>
+        <w:rPr>
+          <w:sz w:val="22"/>
+        </w:rPr>
+        <w:t>. Features to be Tested</w:t>
+      </w:r>
+    </w:p>
     <w:p>
       <w:pPr>
         <w:pStyle w:val="Heading1"/>
@@ -7695,7 +8005,7 @@
           <w:color w:val="auto"/>
         </w:rPr>
       </w:pPr>
-      <w:bookmarkStart w:id="19" w:name="_Toc145578991"/>
+      <w:bookmarkStart w:id="20" w:name="_Toc146695334"/>
       <w:r>
         <w:rPr>
           <w:rFonts w:ascii="Arial" w:hAnsi="Arial" w:cs="Arial"/>
@@ -7703,6 +8013,7 @@
           <w:bCs/>
           <w:color w:val="auto"/>
         </w:rPr>
+        <w:lastRenderedPageBreak/>
         <w:t>Execution</w:t>
       </w:r>
       <w:r>
@@ -7714,7 +8025,7 @@
         </w:rPr>
         <w:t xml:space="preserve"> Strategy</w:t>
       </w:r>
-      <w:bookmarkEnd w:id="19"/>
+      <w:bookmarkEnd w:id="20"/>
     </w:p>
     <w:p>
       <w:pPr>
@@ -7722,7 +8033,7 @@
         <w:spacing w:line="480" w:lineRule="auto"/>
         <w:ind w:firstLine="720"/>
       </w:pPr>
-      <w:bookmarkStart w:id="20" w:name="_Toc145578992"/>
+      <w:bookmarkStart w:id="21" w:name="_Toc146695335"/>
       <w:r>
         <w:rPr>
           <w:rFonts w:ascii="Arial" w:hAnsi="Arial" w:cs="Arial"/>
@@ -7732,7 +8043,7 @@
         </w:rPr>
         <w:t>Entry and Exit Criteria</w:t>
       </w:r>
-      <w:bookmarkEnd w:id="20"/>
+      <w:bookmarkEnd w:id="21"/>
       <w:r>
         <w:rPr>
           <w:rFonts w:ascii="Arial" w:hAnsi="Arial" w:cs="Arial"/>
@@ -7806,7 +8117,6 @@
                 <w:sz w:val="24"/>
                 <w:szCs w:val="24"/>
               </w:rPr>
-              <w:lastRenderedPageBreak/>
               <w:t>Phase</w:t>
             </w:r>
           </w:p>
@@ -8419,6 +8729,7 @@
                 <w:sz w:val="16"/>
                 <w:szCs w:val="16"/>
               </w:rPr>
+              <w:lastRenderedPageBreak/>
               <w:t>Test Environment Setup</w:t>
             </w:r>
           </w:p>
@@ -8538,7 +8849,6 @@
                 <w:sz w:val="16"/>
                 <w:szCs w:val="16"/>
               </w:rPr>
-              <w:lastRenderedPageBreak/>
               <w:t>Defect Management</w:t>
             </w:r>
           </w:p>
@@ -9134,6 +9444,7 @@
                 <w:sz w:val="16"/>
                 <w:szCs w:val="16"/>
               </w:rPr>
+              <w:lastRenderedPageBreak/>
               <w:t>Test Review and Analysis</w:t>
             </w:r>
           </w:p>
@@ -9245,7 +9556,6 @@
                 <w:sz w:val="16"/>
                 <w:szCs w:val="16"/>
               </w:rPr>
-              <w:lastRenderedPageBreak/>
               <w:t>Testing Tool Implementation</w:t>
             </w:r>
           </w:p>
@@ -9325,6 +9635,7 @@
           </w:tcPr>
           <w:p>
             <w:pPr>
+              <w:keepNext/>
               <w:rPr>
                 <w:rFonts w:ascii="Arial" w:hAnsi="Arial" w:cs="Arial"/>
                 <w:sz w:val="24"/>
@@ -9337,14 +9648,57 @@
     </w:tbl>
     <w:p>
       <w:pPr>
-        <w:spacing w:line="480" w:lineRule="auto"/>
-        <w:ind w:left="720" w:firstLine="720"/>
-        <w:rPr>
-          <w:rFonts w:ascii="Arial" w:hAnsi="Arial" w:cs="Arial"/>
-          <w:sz w:val="24"/>
-          <w:szCs w:val="24"/>
-        </w:rPr>
-      </w:pPr>
+        <w:pStyle w:val="Caption"/>
+        <w:jc w:val="center"/>
+        <w:rPr>
+          <w:rFonts w:ascii="Arial" w:hAnsi="Arial" w:cs="Arial"/>
+          <w:sz w:val="32"/>
+          <w:szCs w:val="24"/>
+        </w:rPr>
+      </w:pPr>
+      <w:r>
+        <w:rPr>
+          <w:sz w:val="22"/>
+        </w:rPr>
+        <w:t xml:space="preserve">Table </w:t>
+      </w:r>
+      <w:r>
+        <w:rPr>
+          <w:sz w:val="22"/>
+        </w:rPr>
+        <w:fldChar w:fldCharType="begin"/>
+      </w:r>
+      <w:r>
+        <w:rPr>
+          <w:sz w:val="22"/>
+        </w:rPr>
+        <w:instrText xml:space="preserve"> SEQ Table \* ARABIC </w:instrText>
+      </w:r>
+      <w:r>
+        <w:rPr>
+          <w:sz w:val="22"/>
+        </w:rPr>
+        <w:fldChar w:fldCharType="separate"/>
+      </w:r>
+      <w:r>
+        <w:rPr>
+          <w:noProof/>
+          <w:sz w:val="22"/>
+        </w:rPr>
+        <w:t>3</w:t>
+      </w:r>
+      <w:r>
+        <w:rPr>
+          <w:sz w:val="22"/>
+        </w:rPr>
+        <w:fldChar w:fldCharType="end"/>
+      </w:r>
+      <w:r>
+        <w:rPr>
+          <w:sz w:val="22"/>
+        </w:rPr>
+        <w:t>. Entry Criteria</w:t>
+      </w:r>
     </w:p>
     <w:p>
       <w:pPr>
@@ -9930,6 +10284,7 @@
                 <w:sz w:val="16"/>
                 <w:szCs w:val="16"/>
               </w:rPr>
+              <w:lastRenderedPageBreak/>
               <w:t>Test Data Preparation</w:t>
             </w:r>
           </w:p>
@@ -10041,7 +10396,6 @@
                 <w:sz w:val="16"/>
                 <w:szCs w:val="16"/>
               </w:rPr>
-              <w:lastRenderedPageBreak/>
               <w:t>Test Environment Setup</w:t>
             </w:r>
           </w:p>
@@ -10486,6 +10840,7 @@
                 <w:sz w:val="16"/>
                 <w:szCs w:val="16"/>
               </w:rPr>
+              <w:lastRenderedPageBreak/>
               <w:t>User Acceptance Testing (UAT)</w:t>
             </w:r>
           </w:p>
@@ -10597,7 +10952,6 @@
                 <w:sz w:val="16"/>
                 <w:szCs w:val="16"/>
               </w:rPr>
-              <w:lastRenderedPageBreak/>
               <w:t>Test Coordination and Management</w:t>
             </w:r>
           </w:p>
@@ -10899,6 +11253,7 @@
           </w:tcPr>
           <w:p>
             <w:pPr>
+              <w:keepNext/>
               <w:rPr>
                 <w:rFonts w:ascii="Arial" w:hAnsi="Arial" w:cs="Arial"/>
                 <w:sz w:val="24"/>
@@ -10909,7 +11264,58 @@
         </w:tc>
       </w:tr>
     </w:tbl>
-    <w:p/>
+    <w:p>
+      <w:pPr>
+        <w:pStyle w:val="Caption"/>
+        <w:jc w:val="center"/>
+        <w:rPr>
+          <w:sz w:val="22"/>
+        </w:rPr>
+      </w:pPr>
+      <w:r>
+        <w:rPr>
+          <w:sz w:val="22"/>
+        </w:rPr>
+        <w:t xml:space="preserve">Table </w:t>
+      </w:r>
+      <w:r>
+        <w:rPr>
+          <w:sz w:val="22"/>
+        </w:rPr>
+        <w:fldChar w:fldCharType="begin"/>
+      </w:r>
+      <w:r>
+        <w:rPr>
+          <w:sz w:val="22"/>
+        </w:rPr>
+        <w:instrText xml:space="preserve"> SEQ Table \* ARABIC </w:instrText>
+      </w:r>
+      <w:r>
+        <w:rPr>
+          <w:sz w:val="22"/>
+        </w:rPr>
+        <w:fldChar w:fldCharType="separate"/>
+      </w:r>
+      <w:r>
+        <w:rPr>
+          <w:noProof/>
+          <w:sz w:val="22"/>
+        </w:rPr>
+        <w:t>4</w:t>
+      </w:r>
+      <w:r>
+        <w:rPr>
+          <w:sz w:val="22"/>
+        </w:rPr>
+        <w:fldChar w:fldCharType="end"/>
+      </w:r>
+      <w:r>
+        <w:rPr>
+          <w:sz w:val="22"/>
+        </w:rPr>
+        <w:t>. Exit Criteria</w:t>
+      </w:r>
+    </w:p>
     <w:p>
       <w:pPr>
         <w:pStyle w:val="Heading2"/>
@@ -10922,7 +11328,7 @@
           <w:color w:val="auto"/>
         </w:rPr>
       </w:pPr>
-      <w:bookmarkStart w:id="21" w:name="_Toc145578993"/>
+      <w:bookmarkStart w:id="22" w:name="_Toc146695336"/>
       <w:r>
         <w:rPr>
           <w:rFonts w:ascii="Arial" w:hAnsi="Arial" w:cs="Arial"/>
@@ -10932,7 +11338,7 @@
         </w:rPr>
         <w:t>Test Cycles</w:t>
       </w:r>
-      <w:bookmarkEnd w:id="21"/>
+      <w:bookmarkEnd w:id="22"/>
     </w:p>
     <w:p>
       <w:pPr>
@@ -10973,16 +11379,8 @@
           <w:sz w:val="24"/>
           <w:szCs w:val="24"/>
         </w:rPr>
-        <w:t xml:space="preserve">The team plans to initially conduct one cycle of exploratory testing, and if and only if errors or defects are discovered during this cycle, subsequent cycles of exploratory testing will be conducted to address and validate the identified issues. It allows us to focus additional testing efforts on areas of </w:t>
-      </w:r>
-      <w:r>
-        <w:rPr>
-          <w:rFonts w:ascii="Arial" w:hAnsi="Arial" w:cs="Arial"/>
-          <w:sz w:val="24"/>
-          <w:szCs w:val="24"/>
-        </w:rPr>
         <w:lastRenderedPageBreak/>
-        <w:t>the application where problems have been found, ensuring a thorough evaluation and resolution of defects.</w:t>
+        <w:t>The team plans to initially conduct one cycle of exploratory testing, and if and only if errors or defects are discovered during this cycle, subsequent cycles of exploratory testing will be conducted to address and validate the identified issues. It allows us to focus additional testing efforts on areas of the application where problems have been found, ensuring a thorough evaluation and resolution of defects.</w:t>
       </w:r>
     </w:p>
     <w:p>
@@ -11043,7 +11441,7 @@
           <w:color w:val="auto"/>
         </w:rPr>
       </w:pPr>
-      <w:bookmarkStart w:id="22" w:name="_Toc145578994"/>
+      <w:bookmarkStart w:id="23" w:name="_Toc146695337"/>
       <w:r>
         <w:rPr>
           <w:rFonts w:ascii="Arial" w:hAnsi="Arial" w:cs="Arial"/>
@@ -11053,7 +11451,7 @@
         </w:rPr>
         <w:t>Validation and Defect Management</w:t>
       </w:r>
-      <w:bookmarkEnd w:id="22"/>
+      <w:bookmarkEnd w:id="23"/>
     </w:p>
     <w:p>
       <w:pPr>
@@ -11071,7 +11469,7 @@
           <w:sz w:val="24"/>
           <w:szCs w:val="24"/>
         </w:rPr>
-        <w:t xml:space="preserve">Validation is an integral component of the software development and testing process, serving as a comprehensive assessment mechanism to ascertain that the software meets precisely defined requirements and operates in a manner consistent with its intended functionality. This multifaceted process not only verifies the correctness of the software but also validates its relevance and value proposition to stakeholders. By undergoing validation, the team meticulously examines every aspect of the software, meticulously comparing its behavior and output against predetermined criteria. This validation process, </w:t>
+        <w:t xml:space="preserve">Validation is an integral component of the software development and testing process, serving as a comprehensive assessment mechanism to ascertain that the software meets precisely defined requirements and operates in a manner consistent with its intended functionality. This multifaceted process not </w:t>
       </w:r>
       <w:r>
         <w:rPr>
@@ -11080,7 +11478,7 @@
           <w:szCs w:val="24"/>
         </w:rPr>
         <w:lastRenderedPageBreak/>
-        <w:t>rooted in thoroughness and precision, ensures that the software serves its designated purpose effectively and that it holds the potential to meet or exceed the expectations of end-users and business objectives, thus reaffirming its suitability for deployment and use in real-world scenarios.</w:t>
+        <w:t>only verifies the correctness of the software but also validates its relevance and value proposition to stakeholders. By undergoing validation, the team meticulously examines every aspect of the software, meticulously comparing its behavior and output against predetermined criteria. This validation process, rooted in thoroughness and precision, ensures that the software serves its designated purpose effectively and that it holds the potential to meet or exceed the expectations of end-users and business objectives, thus reaffirming its suitability for deployment and use in real-world scenarios.</w:t>
       </w:r>
     </w:p>
     <w:p>
@@ -11118,6 +11516,7 @@
           <w:sz w:val="24"/>
           <w:szCs w:val="24"/>
         </w:rPr>
+        <w:lastRenderedPageBreak/>
         <w:t>The team will utilize Test</w:t>
       </w:r>
       <w:r>
@@ -11149,7 +11548,7 @@
           <w:color w:val="auto"/>
         </w:rPr>
       </w:pPr>
-      <w:bookmarkStart w:id="23" w:name="_Toc145578995"/>
+      <w:bookmarkStart w:id="24" w:name="_Toc146695338"/>
       <w:r>
         <w:rPr>
           <w:rFonts w:ascii="Arial" w:hAnsi="Arial" w:cs="Arial"/>
@@ -11157,10 +11556,9 @@
           <w:bCs/>
           <w:color w:val="auto"/>
         </w:rPr>
-        <w:lastRenderedPageBreak/>
         <w:t>Test Metrics</w:t>
       </w:r>
-      <w:bookmarkEnd w:id="23"/>
+      <w:bookmarkEnd w:id="24"/>
     </w:p>
     <w:p>
       <w:pPr>
@@ -11486,6 +11884,7 @@
                 <w:szCs w:val="24"/>
                 <w:lang w:val="en-PH"/>
               </w:rPr>
+              <w:lastRenderedPageBreak/>
               <w:t>Project Weekly Status Report</w:t>
             </w:r>
           </w:p>
@@ -11520,6 +11919,7 @@
           </w:tcPr>
           <w:p>
             <w:pPr>
+              <w:keepNext/>
               <w:rPr>
                 <w:rFonts w:ascii="Arial" w:hAnsi="Arial" w:cs="Arial"/>
                 <w:sz w:val="24"/>
@@ -11538,7 +11938,58 @@
         </w:tc>
       </w:tr>
     </w:tbl>
-    <w:p/>
+    <w:p>
+      <w:pPr>
+        <w:pStyle w:val="Caption"/>
+        <w:jc w:val="center"/>
+        <w:rPr>
+          <w:sz w:val="22"/>
+        </w:rPr>
+      </w:pPr>
+      <w:r>
+        <w:rPr>
+          <w:sz w:val="22"/>
+        </w:rPr>
+        <w:t xml:space="preserve">Table </w:t>
+      </w:r>
+      <w:r>
+        <w:rPr>
+          <w:sz w:val="22"/>
+        </w:rPr>
+        <w:fldChar w:fldCharType="begin"/>
+      </w:r>
+      <w:r>
+        <w:rPr>
+          <w:sz w:val="22"/>
+        </w:rPr>
+        <w:instrText xml:space="preserve"> SEQ Table \* ARABIC </w:instrText>
+      </w:r>
+      <w:r>
+        <w:rPr>
+          <w:sz w:val="22"/>
+        </w:rPr>
+        <w:fldChar w:fldCharType="separate"/>
+      </w:r>
+      <w:r>
+        <w:rPr>
+          <w:noProof/>
+          <w:sz w:val="22"/>
+        </w:rPr>
+        <w:t>5</w:t>
+      </w:r>
+      <w:r>
+        <w:rPr>
+          <w:sz w:val="22"/>
+        </w:rPr>
+        <w:fldChar w:fldCharType="end"/>
+      </w:r>
+      <w:r>
+        <w:rPr>
+          <w:sz w:val="22"/>
+        </w:rPr>
+        <w:t>. Test Metrics</w:t>
+      </w:r>
+    </w:p>
     <w:p>
       <w:pPr>
         <w:pStyle w:val="Heading2"/>
@@ -11551,7 +12002,7 @@
           <w:color w:val="auto"/>
         </w:rPr>
       </w:pPr>
-      <w:bookmarkStart w:id="24" w:name="_Toc145578996"/>
+      <w:bookmarkStart w:id="25" w:name="_Toc146695339"/>
       <w:r>
         <w:rPr>
           <w:rFonts w:ascii="Arial" w:hAnsi="Arial" w:cs="Arial"/>
@@ -11559,10 +12010,9 @@
           <w:bCs/>
           <w:color w:val="auto"/>
         </w:rPr>
-        <w:lastRenderedPageBreak/>
         <w:t>Defect Tracking and Reporting</w:t>
       </w:r>
-      <w:bookmarkEnd w:id="24"/>
+      <w:bookmarkEnd w:id="25"/>
     </w:p>
     <w:p>
       <w:pPr>
@@ -11601,6 +12051,7 @@
     </w:p>
     <w:p>
       <w:pPr>
+        <w:keepNext/>
         <w:spacing w:line="480" w:lineRule="auto"/>
         <w:ind w:firstLine="720"/>
         <w:jc w:val="center"/>
@@ -11654,21 +12105,54 @@
     </w:p>
     <w:p>
       <w:pPr>
-        <w:spacing w:line="480" w:lineRule="auto"/>
-        <w:ind w:firstLine="720"/>
-        <w:rPr>
-          <w:rFonts w:ascii="Arial" w:hAnsi="Arial" w:cs="Arial"/>
-          <w:sz w:val="24"/>
-          <w:szCs w:val="24"/>
-        </w:rPr>
-      </w:pPr>
-      <w:r>
-        <w:rPr>
-          <w:rFonts w:ascii="Arial" w:hAnsi="Arial" w:cs="Arial"/>
-          <w:sz w:val="24"/>
-          <w:szCs w:val="24"/>
-        </w:rPr>
-        <w:t>------------------------------------------- MABELLE</w:t>
+        <w:pStyle w:val="Caption"/>
+        <w:jc w:val="center"/>
+        <w:rPr>
+          <w:sz w:val="22"/>
+        </w:rPr>
+      </w:pPr>
+      <w:r>
+        <w:rPr>
+          <w:sz w:val="22"/>
+        </w:rPr>
+        <w:t xml:space="preserve">Figure </w:t>
+      </w:r>
+      <w:r>
+        <w:rPr>
+          <w:sz w:val="22"/>
+        </w:rPr>
+        <w:fldChar w:fldCharType="begin"/>
+      </w:r>
+      <w:r>
+        <w:rPr>
+          <w:sz w:val="22"/>
+        </w:rPr>
+        <w:instrText xml:space="preserve"> SEQ Figure \* ARABIC </w:instrText>
+      </w:r>
+      <w:r>
+        <w:rPr>
+          <w:sz w:val="22"/>
+        </w:rPr>
+        <w:fldChar w:fldCharType="separate"/>
+      </w:r>
+      <w:r>
+        <w:rPr>
+          <w:noProof/>
+          <w:sz w:val="22"/>
+        </w:rPr>
+        <w:t>1</w:t>
+      </w:r>
+      <w:r>
+        <w:rPr>
+          <w:sz w:val="22"/>
+        </w:rPr>
+        <w:fldChar w:fldCharType="end"/>
+      </w:r>
+      <w:r>
+        <w:rPr>
+          <w:sz w:val="22"/>
+        </w:rPr>
+        <w:t>. Defect Tracking and Reporting Diagram</w:t>
       </w:r>
     </w:p>
     <w:p>
@@ -11682,7 +12166,7 @@
           <w:color w:val="auto"/>
         </w:rPr>
       </w:pPr>
-      <w:bookmarkStart w:id="25" w:name="_Toc145578997"/>
+      <w:bookmarkStart w:id="26" w:name="_Toc146695340"/>
       <w:r>
         <w:rPr>
           <w:rFonts w:ascii="Arial" w:hAnsi="Arial" w:cs="Arial"/>
@@ -11690,18 +12174,10 @@
           <w:bCs/>
           <w:color w:val="auto"/>
         </w:rPr>
+        <w:lastRenderedPageBreak/>
         <w:t>Test Management Process</w:t>
       </w:r>
-      <w:r>
-        <w:rPr>
-          <w:rFonts w:ascii="Arial" w:hAnsi="Arial" w:cs="Arial"/>
-          <w:b/>
-          <w:bCs/>
-          <w:color w:val="auto"/>
-        </w:rPr>
-        <w:t xml:space="preserve"> (Sofia)</w:t>
-      </w:r>
-      <w:bookmarkEnd w:id="25"/>
+      <w:bookmarkEnd w:id="26"/>
     </w:p>
     <w:p>
       <w:pPr>
@@ -11719,7 +12195,7 @@
           <w:szCs w:val="22"/>
         </w:rPr>
       </w:pPr>
-      <w:bookmarkStart w:id="26" w:name="_Toc145578998"/>
+      <w:bookmarkStart w:id="27" w:name="_Toc146695341"/>
       <w:r>
         <w:rPr>
           <w:rFonts w:ascii="Arial" w:eastAsia="Arial" w:hAnsi="Arial" w:cs="Arial"/>
@@ -11731,7 +12207,7 @@
         </w:rPr>
         <w:t>Test Management Tool</w:t>
       </w:r>
-      <w:bookmarkEnd w:id="26"/>
+      <w:bookmarkEnd w:id="27"/>
     </w:p>
     <w:p>
       <w:pPr>
@@ -11749,16 +12225,7 @@
           <w:sz w:val="24"/>
           <w:szCs w:val="24"/>
         </w:rPr>
-        <w:t xml:space="preserve">The team will leverage the combined capabilities of Selenium IDE and TestLink to orchestrate and streamline the comprehensive testing process for the South Signal Village Barangay Web Application, particularly focusing on assessing the functionality from the perspective of customers and users. </w:t>
-      </w:r>
-      <w:r>
-        <w:rPr>
-          <w:rFonts w:ascii="Arial" w:hAnsi="Arial" w:cs="Arial"/>
-          <w:sz w:val="24"/>
-          <w:szCs w:val="24"/>
-        </w:rPr>
-        <w:lastRenderedPageBreak/>
-        <w:t>Selenium IDE, with its robust automation capabilities, will be instrumental in executing test cases efficiently, automating repetitive tasks, and ensuring thorough test coverage. Simultaneously, TestLink will serve as a centralized hub for test case management and reporting, allowing for meticulous documentation of test cases, tracking of test results, and seamless communication of findings. This integrated approach not only enhances the efficiency of testing but also strengthens the team's ability to monitor and manage the quality assurance process effectively, ensuring that the web application aligns seamlessly with user expectations and functional requirements.</w:t>
+        <w:t>The team will leverage the combined capabilities of Selenium IDE and TestLink to orchestrate and streamline the comprehensive testing process for the South Signal Village Barangay Web Application, particularly focusing on assessing the functionality from the perspective of customers and users. Selenium IDE, with its robust automation capabilities, will be instrumental in executing test cases efficiently, automating repetitive tasks, and ensuring thorough test coverage. Simultaneously, TestLink will serve as a centralized hub for test case management and reporting, allowing for meticulous documentation of test cases, tracking of test results, and seamless communication of findings. This integrated approach not only enhances the efficiency of testing but also strengthens the team's ability to monitor and manage the quality assurance process effectively, ensuring that the web application aligns seamlessly with user expectations and functional requirements.</w:t>
       </w:r>
     </w:p>
     <w:p>
@@ -11773,7 +12240,7 @@
           <w:color w:val="auto"/>
         </w:rPr>
       </w:pPr>
-      <w:bookmarkStart w:id="27" w:name="_Toc145578999"/>
+      <w:bookmarkStart w:id="28" w:name="_Toc146695342"/>
       <w:r>
         <w:rPr>
           <w:rFonts w:ascii="Arial" w:hAnsi="Arial" w:cs="Arial"/>
@@ -11783,10 +12250,11 @@
         </w:rPr>
         <w:t>Test Design Process</w:t>
       </w:r>
-      <w:bookmarkEnd w:id="27"/>
-    </w:p>
-    <w:p>
-      <w:pPr>
+      <w:bookmarkEnd w:id="28"/>
+    </w:p>
+    <w:p>
+      <w:pPr>
+        <w:keepNext/>
         <w:spacing w:line="480" w:lineRule="auto"/>
         <w:jc w:val="center"/>
       </w:pPr>
@@ -11839,6 +12307,58 @@
     </w:p>
     <w:p>
       <w:pPr>
+        <w:pStyle w:val="Caption"/>
+        <w:jc w:val="center"/>
+        <w:rPr>
+          <w:sz w:val="22"/>
+        </w:rPr>
+      </w:pPr>
+      <w:r>
+        <w:rPr>
+          <w:sz w:val="22"/>
+        </w:rPr>
+        <w:t xml:space="preserve">Figure </w:t>
+      </w:r>
+      <w:r>
+        <w:rPr>
+          <w:sz w:val="22"/>
+        </w:rPr>
+        <w:fldChar w:fldCharType="begin"/>
+      </w:r>
+      <w:r>
+        <w:rPr>
+          <w:sz w:val="22"/>
+        </w:rPr>
+        <w:instrText xml:space="preserve"> SEQ Figure \* ARABIC </w:instrText>
+      </w:r>
+      <w:r>
+        <w:rPr>
+          <w:sz w:val="22"/>
+        </w:rPr>
+        <w:fldChar w:fldCharType="separate"/>
+      </w:r>
+      <w:r>
+        <w:rPr>
+          <w:noProof/>
+          <w:sz w:val="22"/>
+        </w:rPr>
+        <w:t>2</w:t>
+      </w:r>
+      <w:r>
+        <w:rPr>
+          <w:sz w:val="22"/>
+        </w:rPr>
+        <w:fldChar w:fldCharType="end"/>
+      </w:r>
+      <w:r>
+        <w:rPr>
+          <w:sz w:val="22"/>
+        </w:rPr>
+        <w:t>. Test Management Process Diagram</w:t>
+      </w:r>
+    </w:p>
+    <w:p>
+      <w:pPr>
         <w:spacing w:after="0" w:line="480" w:lineRule="auto"/>
         <w:ind w:left="720"/>
         <w:jc w:val="both"/>
@@ -11952,7 +12472,6 @@
           <w:sz w:val="24"/>
           <w:szCs w:val="24"/>
         </w:rPr>
-        <w:lastRenderedPageBreak/>
         <w:t>Test Analysis</w:t>
       </w:r>
       <w:r>
@@ -12074,7 +12593,17 @@
           <w:sz w:val="24"/>
           <w:szCs w:val="24"/>
         </w:rPr>
-        <w:t>During the execution stage, the team will initiate and oversee the active operation of the test environment, diligently monitoring its performance, managing the entire test execution process, meticulously recording all test results, and promptly generating comprehensive test reports, culminating in a detailed and transparent account of the testing outcomes.</w:t>
+        <w:t xml:space="preserve">During the execution stage, the team will initiate and oversee the active operation of the test environment, diligently monitoring its performance, managing the entire test execution process, meticulously </w:t>
+      </w:r>
+      <w:r>
+        <w:rPr>
+          <w:rFonts w:ascii="Arial" w:eastAsiaTheme="minorEastAsia" w:hAnsi="Arial" w:cs="Arial"/>
+          <w:color w:val="343541"/>
+          <w:sz w:val="24"/>
+          <w:szCs w:val="24"/>
+        </w:rPr>
+        <w:lastRenderedPageBreak/>
+        <w:t>recording all test results, and promptly generating comprehensive test reports, culminating in a detailed and transparent account of the testing outcomes.</w:t>
       </w:r>
     </w:p>
     <w:p>
@@ -12131,17 +12660,7 @@
           <w:sz w:val="24"/>
           <w:szCs w:val="24"/>
         </w:rPr>
-        <w:t xml:space="preserve">The team will engage in a comprehensive analysis to meticulously scrutinize and identify any test results, defects, errors, or other anomalies that may arise during the execution phase, prioritizing these </w:t>
-      </w:r>
-      <w:r>
-        <w:rPr>
-          <w:rFonts w:ascii="Arial" w:eastAsiaTheme="minorEastAsia" w:hAnsi="Arial" w:cs="Arial"/>
-          <w:color w:val="343541"/>
-          <w:sz w:val="24"/>
-          <w:szCs w:val="24"/>
-        </w:rPr>
-        <w:lastRenderedPageBreak/>
-        <w:t>findings for further investigation and resolution as necessary to ensure software quality.</w:t>
+        <w:t>The team will engage in a comprehensive analysis to meticulously scrutinize and identify any test results, defects, errors, or other anomalies that may arise during the execution phase, prioritizing these findings for further investigation and resolution as necessary to ensure software quality.</w:t>
       </w:r>
     </w:p>
     <w:p>
@@ -12202,7 +12721,7 @@
           <w:color w:val="auto"/>
         </w:rPr>
       </w:pPr>
-      <w:bookmarkStart w:id="28" w:name="_Toc145579000"/>
+      <w:bookmarkStart w:id="29" w:name="_Toc146695343"/>
       <w:r>
         <w:rPr>
           <w:rFonts w:ascii="Arial" w:hAnsi="Arial" w:cs="Arial"/>
@@ -12212,17 +12731,13 @@
         </w:rPr>
         <w:t>Test Execution Process</w:t>
       </w:r>
-      <w:bookmarkEnd w:id="28"/>
-    </w:p>
-    <w:p>
-      <w:pPr>
+      <w:bookmarkEnd w:id="29"/>
+    </w:p>
+    <w:p>
+      <w:pPr>
+        <w:keepNext/>
         <w:spacing w:line="480" w:lineRule="auto"/>
         <w:jc w:val="center"/>
-        <w:rPr>
-          <w:rFonts w:ascii="Arial" w:hAnsi="Arial" w:cs="Arial"/>
-          <w:sz w:val="24"/>
-          <w:szCs w:val="24"/>
-        </w:rPr>
       </w:pPr>
       <w:r>
         <w:rPr>
@@ -12276,6 +12791,60 @@
     </w:p>
     <w:p>
       <w:pPr>
+        <w:pStyle w:val="Caption"/>
+        <w:jc w:val="center"/>
+        <w:rPr>
+          <w:rFonts w:ascii="Arial" w:hAnsi="Arial" w:cs="Arial"/>
+          <w:sz w:val="32"/>
+          <w:szCs w:val="24"/>
+        </w:rPr>
+      </w:pPr>
+      <w:r>
+        <w:rPr>
+          <w:sz w:val="22"/>
+        </w:rPr>
+        <w:t xml:space="preserve">Figure </w:t>
+      </w:r>
+      <w:r>
+        <w:rPr>
+          <w:sz w:val="22"/>
+        </w:rPr>
+        <w:fldChar w:fldCharType="begin"/>
+      </w:r>
+      <w:r>
+        <w:rPr>
+          <w:sz w:val="22"/>
+        </w:rPr>
+        <w:instrText xml:space="preserve"> SEQ Figure \* ARABIC </w:instrText>
+      </w:r>
+      <w:r>
+        <w:rPr>
+          <w:sz w:val="22"/>
+        </w:rPr>
+        <w:fldChar w:fldCharType="separate"/>
+      </w:r>
+      <w:r>
+        <w:rPr>
+          <w:noProof/>
+          <w:sz w:val="22"/>
+        </w:rPr>
+        <w:t>3</w:t>
+      </w:r>
+      <w:r>
+        <w:rPr>
+          <w:sz w:val="22"/>
+        </w:rPr>
+        <w:fldChar w:fldCharType="end"/>
+      </w:r>
+      <w:r>
+        <w:rPr>
+          <w:sz w:val="22"/>
+        </w:rPr>
+        <w:t>.Test Execution Process</w:t>
+      </w:r>
+    </w:p>
+    <w:p>
+      <w:pPr>
         <w:spacing w:after="0" w:line="480" w:lineRule="auto"/>
         <w:ind w:left="720"/>
         <w:rPr>
@@ -12326,6 +12895,7 @@
           <w:sz w:val="24"/>
           <w:szCs w:val="24"/>
         </w:rPr>
+        <w:lastRenderedPageBreak/>
         <w:t>Requirement Analysis</w:t>
       </w:r>
       <w:r>
@@ -12408,7 +12978,6 @@
           <w:sz w:val="24"/>
           <w:szCs w:val="24"/>
         </w:rPr>
-        <w:lastRenderedPageBreak/>
         <w:t>Te</w:t>
       </w:r>
       <w:r>
@@ -12609,7 +13178,7 @@
           <w:szCs w:val="28"/>
         </w:rPr>
       </w:pPr>
-      <w:bookmarkStart w:id="29" w:name="_Toc145579001"/>
+      <w:bookmarkStart w:id="30" w:name="_Toc146695344"/>
       <w:r>
         <w:rPr>
           <w:rFonts w:ascii="Arial" w:hAnsi="Arial" w:cs="Arial"/>
@@ -12621,18 +13190,7 @@
         </w:rPr>
         <w:t>Test Risks and Mitigation Factors</w:t>
       </w:r>
-      <w:r>
-        <w:rPr>
-          <w:rFonts w:ascii="Arial" w:hAnsi="Arial" w:cs="Arial"/>
-          <w:b/>
-          <w:bCs/>
-          <w:color w:val="auto"/>
-          <w:sz w:val="28"/>
-          <w:szCs w:val="28"/>
-        </w:rPr>
-        <w:t xml:space="preserve"> (Sofia)</w:t>
-      </w:r>
-      <w:bookmarkEnd w:id="29"/>
+      <w:bookmarkEnd w:id="30"/>
     </w:p>
     <w:p>
       <w:pPr>
@@ -12707,7 +13265,6 @@
                 <w:sz w:val="24"/>
                 <w:szCs w:val="24"/>
               </w:rPr>
-              <w:lastRenderedPageBreak/>
               <w:t>Category</w:t>
             </w:r>
           </w:p>
@@ -13344,6 +13901,7 @@
                 <w:sz w:val="24"/>
                 <w:szCs w:val="24"/>
               </w:rPr>
+              <w:lastRenderedPageBreak/>
               <w:t>Scope Risk</w:t>
             </w:r>
           </w:p>
@@ -13466,7 +14024,6 @@
                 <w:sz w:val="24"/>
                 <w:szCs w:val="24"/>
               </w:rPr>
-              <w:lastRenderedPageBreak/>
               <w:t>Tool Risk</w:t>
             </w:r>
           </w:p>
@@ -13793,6 +14350,7 @@
           </w:tcPr>
           <w:p>
             <w:pPr>
+              <w:keepNext/>
               <w:rPr>
                 <w:rFonts w:ascii="Arial" w:hAnsi="Arial" w:cs="Arial"/>
                 <w:sz w:val="24"/>
@@ -13811,6 +14369,58 @@
         </w:tc>
       </w:tr>
     </w:tbl>
+    <w:p>
+      <w:pPr>
+        <w:pStyle w:val="Caption"/>
+        <w:jc w:val="center"/>
+        <w:rPr>
+          <w:sz w:val="22"/>
+        </w:rPr>
+      </w:pPr>
+      <w:r>
+        <w:rPr>
+          <w:sz w:val="22"/>
+        </w:rPr>
+        <w:t xml:space="preserve">Table </w:t>
+      </w:r>
+      <w:r>
+        <w:rPr>
+          <w:sz w:val="22"/>
+        </w:rPr>
+        <w:fldChar w:fldCharType="begin"/>
+      </w:r>
+      <w:r>
+        <w:rPr>
+          <w:sz w:val="22"/>
+        </w:rPr>
+        <w:instrText xml:space="preserve"> SEQ Table \* ARABIC </w:instrText>
+      </w:r>
+      <w:r>
+        <w:rPr>
+          <w:sz w:val="22"/>
+        </w:rPr>
+        <w:fldChar w:fldCharType="separate"/>
+      </w:r>
+      <w:r>
+        <w:rPr>
+          <w:noProof/>
+          <w:sz w:val="22"/>
+        </w:rPr>
+        <w:t>6</w:t>
+      </w:r>
+      <w:r>
+        <w:rPr>
+          <w:sz w:val="22"/>
+        </w:rPr>
+        <w:fldChar w:fldCharType="end"/>
+      </w:r>
+      <w:r>
+        <w:rPr>
+          <w:sz w:val="22"/>
+        </w:rPr>
+        <w:t>. Test Risks and Mitigation Factors</w:t>
+      </w:r>
+    </w:p>
     <w:p>
       <w:pPr>
         <w:pStyle w:val="Heading1"/>
@@ -13824,7 +14434,7 @@
           <w:color w:val="auto"/>
         </w:rPr>
       </w:pPr>
-      <w:bookmarkStart w:id="30" w:name="_Toc145579002"/>
+      <w:bookmarkStart w:id="31" w:name="_Toc146695345"/>
       <w:r>
         <w:rPr>
           <w:rFonts w:ascii="Arial" w:eastAsia="Arial" w:hAnsi="Arial" w:cs="Arial"/>
@@ -13834,7 +14444,7 @@
         </w:rPr>
         <w:t>Role Expectations</w:t>
       </w:r>
-      <w:bookmarkEnd w:id="30"/>
+      <w:bookmarkEnd w:id="31"/>
     </w:p>
     <w:p>
       <w:pPr>
@@ -14021,6 +14631,7 @@
                 <w:sz w:val="24"/>
                 <w:szCs w:val="24"/>
               </w:rPr>
+              <w:lastRenderedPageBreak/>
               <w:t>MEM01</w:t>
             </w:r>
           </w:p>
@@ -14349,6 +14960,7 @@
           </w:tcPr>
           <w:p>
             <w:pPr>
+              <w:keepNext/>
               <w:rPr>
                 <w:rFonts w:ascii="Arial" w:hAnsi="Arial" w:cs="Arial"/>
                 <w:sz w:val="24"/>
@@ -14359,7 +14971,58 @@
         </w:tc>
       </w:tr>
     </w:tbl>
-    <w:p/>
+    <w:p>
+      <w:pPr>
+        <w:pStyle w:val="Caption"/>
+        <w:jc w:val="center"/>
+        <w:rPr>
+          <w:sz w:val="22"/>
+        </w:rPr>
+      </w:pPr>
+      <w:r>
+        <w:rPr>
+          <w:sz w:val="22"/>
+        </w:rPr>
+        <w:t xml:space="preserve">Table </w:t>
+      </w:r>
+      <w:r>
+        <w:rPr>
+          <w:sz w:val="22"/>
+        </w:rPr>
+        <w:fldChar w:fldCharType="begin"/>
+      </w:r>
+      <w:r>
+        <w:rPr>
+          <w:sz w:val="22"/>
+        </w:rPr>
+        <w:instrText xml:space="preserve"> SEQ Table \* ARABIC </w:instrText>
+      </w:r>
+      <w:r>
+        <w:rPr>
+          <w:sz w:val="22"/>
+        </w:rPr>
+        <w:fldChar w:fldCharType="separate"/>
+      </w:r>
+      <w:r>
+        <w:rPr>
+          <w:noProof/>
+          <w:sz w:val="22"/>
+        </w:rPr>
+        <w:t>7</w:t>
+      </w:r>
+      <w:r>
+        <w:rPr>
+          <w:sz w:val="22"/>
+        </w:rPr>
+        <w:fldChar w:fldCharType="end"/>
+      </w:r>
+      <w:r>
+        <w:rPr>
+          <w:sz w:val="22"/>
+        </w:rPr>
+        <w:t>. Role Expectations</w:t>
+      </w:r>
+    </w:p>
     <w:p>
       <w:pPr>
         <w:pStyle w:val="Heading3"/>
@@ -14374,7 +15037,7 @@
           <w:color w:val="auto"/>
         </w:rPr>
       </w:pPr>
-      <w:bookmarkStart w:id="31" w:name="_Toc145579003"/>
+      <w:bookmarkStart w:id="32" w:name="_Toc146695346"/>
       <w:r>
         <w:rPr>
           <w:rFonts w:ascii="Arial" w:eastAsia="Arial" w:hAnsi="Arial" w:cs="Arial"/>
@@ -14382,7 +15045,6 @@
           <w:bCs/>
           <w:color w:val="auto"/>
         </w:rPr>
-        <w:lastRenderedPageBreak/>
         <w:t>Project</w:t>
       </w:r>
       <w:r>
@@ -14394,7 +15056,7 @@
         </w:rPr>
         <w:t xml:space="preserve"> Management</w:t>
       </w:r>
-      <w:bookmarkEnd w:id="31"/>
+      <w:bookmarkEnd w:id="32"/>
     </w:p>
     <w:p>
       <w:pPr>
@@ -14440,7 +15102,7 @@
           <w:color w:val="auto"/>
         </w:rPr>
       </w:pPr>
-      <w:bookmarkStart w:id="32" w:name="_Toc145579004"/>
+      <w:bookmarkStart w:id="33" w:name="_Toc146695347"/>
       <w:r>
         <w:rPr>
           <w:rFonts w:ascii="Arial" w:eastAsia="Arial" w:hAnsi="Arial" w:cs="Arial"/>
@@ -14450,7 +15112,7 @@
         </w:rPr>
         <w:t>Test Planning (Test Lead)</w:t>
       </w:r>
-      <w:bookmarkEnd w:id="32"/>
+      <w:bookmarkEnd w:id="33"/>
     </w:p>
     <w:p>
       <w:pPr>
@@ -14525,7 +15187,16 @@
           <w:sz w:val="24"/>
           <w:szCs w:val="24"/>
         </w:rPr>
-        <w:t>Clearly delineate the roles and responsibilities of each team member, considering their individual knowledge, skills, and capabilities, to establish a cohesive and efficient framework for task allocation and accomplishment.</w:t>
+        <w:t xml:space="preserve">Clearly delineate the roles and responsibilities of each team member, considering their individual knowledge, skills, and </w:t>
+      </w:r>
+      <w:r>
+        <w:rPr>
+          <w:rFonts w:ascii="Arial" w:hAnsi="Arial" w:cs="Arial"/>
+          <w:sz w:val="24"/>
+          <w:szCs w:val="24"/>
+        </w:rPr>
+        <w:lastRenderedPageBreak/>
+        <w:t>capabilities, to establish a cohesive and efficient framework for task allocation and accomplishment.</w:t>
       </w:r>
     </w:p>
     <w:p>
@@ -14548,16 +15219,7 @@
           <w:sz w:val="24"/>
           <w:szCs w:val="24"/>
         </w:rPr>
-        <w:t xml:space="preserve">Keep the entire team well-informed and up to date regarding the progress and achievements related to the documentation, </w:t>
-      </w:r>
-      <w:r>
-        <w:rPr>
-          <w:rFonts w:ascii="Arial" w:hAnsi="Arial" w:cs="Arial"/>
-          <w:sz w:val="24"/>
-          <w:szCs w:val="24"/>
-        </w:rPr>
-        <w:lastRenderedPageBreak/>
-        <w:t>fostering transparency, and ensuring that everyone remains on the same page throughout the project.</w:t>
+        <w:t>Keep the entire team well-informed and up to date regarding the progress and achievements related to the documentation, fostering transparency, and ensuring that everyone remains on the same page throughout the project.</w:t>
       </w:r>
     </w:p>
     <w:p>
@@ -14630,7 +15292,7 @@
           <w:color w:val="auto"/>
         </w:rPr>
       </w:pPr>
-      <w:bookmarkStart w:id="33" w:name="_Toc145579005"/>
+      <w:bookmarkStart w:id="34" w:name="_Toc146695348"/>
       <w:r>
         <w:rPr>
           <w:rFonts w:ascii="Arial" w:eastAsia="Arial" w:hAnsi="Arial" w:cs="Arial"/>
@@ -14640,7 +15302,7 @@
         </w:rPr>
         <w:t>Test Team</w:t>
       </w:r>
-      <w:bookmarkEnd w:id="33"/>
+      <w:bookmarkEnd w:id="34"/>
     </w:p>
     <w:p>
       <w:pPr>
@@ -14722,6 +15384,7 @@
           <w:sz w:val="24"/>
           <w:szCs w:val="24"/>
         </w:rPr>
+        <w:lastRenderedPageBreak/>
         <w:t>Formulate comprehensive test plans and strategies by thoroughly analyzing project requirements and objectives.</w:t>
       </w:r>
     </w:p>
@@ -14745,7 +15408,6 @@
           <w:sz w:val="24"/>
           <w:szCs w:val="24"/>
         </w:rPr>
-        <w:lastRenderedPageBreak/>
         <w:t>Generate intricate test cases, meticulously craft test scripts, and devise comprehensive test scenarios to ensure thorough testing coverage.</w:t>
       </w:r>
     </w:p>
@@ -14907,16 +15569,8 @@
           <w:sz w:val="24"/>
           <w:szCs w:val="24"/>
         </w:rPr>
-        <w:t xml:space="preserve">Engage in effective collaboration with developers, project managers, and stakeholders to promptly address issues, </w:t>
-      </w:r>
-      <w:r>
-        <w:rPr>
-          <w:rFonts w:ascii="Arial" w:hAnsi="Arial" w:cs="Arial"/>
-          <w:sz w:val="24"/>
-          <w:szCs w:val="24"/>
-        </w:rPr>
         <w:lastRenderedPageBreak/>
-        <w:t>offer timely updates, and ensure seamless communication within the testing process.</w:t>
+        <w:t>Engage in effective collaboration with developers, project managers, and stakeholders to promptly address issues, offer timely updates, and ensure seamless communication within the testing process.</w:t>
       </w:r>
     </w:p>
     <w:p>
@@ -15071,7 +15725,16 @@
           <w:sz w:val="24"/>
           <w:szCs w:val="24"/>
         </w:rPr>
-        <w:t>esponsible for meticulously crafting and consistently updating the test plan, which serves as a comprehensive document outlining the testing scope, objectives, testing approach, and a well-structured schedule to ensure that testing activities align with project goals and timelines.</w:t>
+        <w:t xml:space="preserve">esponsible for meticulously crafting and consistently updating the test plan, which serves as a comprehensive document outlining the testing scope, objectives, testing </w:t>
+      </w:r>
+      <w:r>
+        <w:rPr>
+          <w:rFonts w:ascii="Arial" w:eastAsia="Arial" w:hAnsi="Arial" w:cs="Arial"/>
+          <w:sz w:val="24"/>
+          <w:szCs w:val="24"/>
+        </w:rPr>
+        <w:lastRenderedPageBreak/>
+        <w:t>approach, and a well-structured schedule to ensure that testing activities align with project goals and timelines.</w:t>
       </w:r>
     </w:p>
     <w:p>
@@ -15094,7 +15757,6 @@
           <w:sz w:val="24"/>
           <w:szCs w:val="24"/>
         </w:rPr>
-        <w:lastRenderedPageBreak/>
         <w:t>P</w:t>
       </w:r>
       <w:r>
@@ -15196,7 +15858,7 @@
           <w:sz w:val="24"/>
           <w:szCs w:val="24"/>
         </w:rPr>
-        <w:t xml:space="preserve">versees the execution phase, actively monitoring and managing the test case execution process to ensure that testing objectives are successfully achieved while meticulously recording and tracking defects for </w:t>
+        <w:t xml:space="preserve">versees the execution phase, actively monitoring and managing the test case execution process to ensure that testing objectives are successfully achieved while </w:t>
       </w:r>
       <w:r>
         <w:rPr>
@@ -15205,7 +15867,7 @@
           <w:szCs w:val="24"/>
         </w:rPr>
         <w:lastRenderedPageBreak/>
-        <w:t>resolution, thus maintaining the quality and integrity of the testing efforts.</w:t>
+        <w:t>meticulously recording and tracking defects for resolution, thus maintaining the quality and integrity of the testing efforts.</w:t>
       </w:r>
     </w:p>
     <w:p>
@@ -15452,7 +16114,7 @@
           <w:color w:val="auto"/>
         </w:rPr>
       </w:pPr>
-      <w:bookmarkStart w:id="34" w:name="_Toc145579006"/>
+      <w:bookmarkStart w:id="35" w:name="_Toc146695349"/>
       <w:r>
         <w:rPr>
           <w:rFonts w:ascii="Arial" w:eastAsia="Arial" w:hAnsi="Arial" w:cs="Arial"/>
@@ -15462,7 +16124,7 @@
         </w:rPr>
         <w:t>Development Team</w:t>
       </w:r>
-      <w:bookmarkEnd w:id="34"/>
+      <w:bookmarkEnd w:id="35"/>
     </w:p>
     <w:p>
       <w:pPr>
@@ -15830,7 +16492,7 @@
           <w:color w:val="auto"/>
         </w:rPr>
       </w:pPr>
-      <w:bookmarkStart w:id="35" w:name="_Toc145579007"/>
+      <w:bookmarkStart w:id="36" w:name="_Toc146695350"/>
       <w:r>
         <w:rPr>
           <w:rFonts w:ascii="Arial" w:hAnsi="Arial" w:cs="Arial"/>
@@ -15840,7 +16502,7 @@
         </w:rPr>
         <w:t>Test Environment</w:t>
       </w:r>
-      <w:bookmarkEnd w:id="35"/>
+      <w:bookmarkEnd w:id="36"/>
     </w:p>
     <w:p>
       <w:pPr>
@@ -15926,46 +16588,23 @@
           <w:szCs w:val="24"/>
         </w:rPr>
       </w:pPr>
-      <w:r>
-        <w:rPr>
-          <w:rFonts w:ascii="Arial" w:hAnsi="Arial" w:cs="Arial"/>
-          <w:sz w:val="24"/>
-          <w:szCs w:val="24"/>
-        </w:rPr>
-        <w:t>XAMPP</w:t>
-      </w:r>
-      <w:r>
-        <w:rPr>
-          <w:rFonts w:ascii="Arial" w:hAnsi="Arial" w:cs="Arial"/>
-          <w:sz w:val="24"/>
-          <w:szCs w:val="24"/>
-        </w:rPr>
-        <w:t xml:space="preserve"> </w:t>
-      </w:r>
-      <w:r>
-        <w:rPr>
-          <w:rFonts w:ascii="Arial" w:hAnsi="Arial" w:cs="Arial"/>
-          <w:sz w:val="24"/>
-          <w:szCs w:val="24"/>
-        </w:rPr>
-        <w:t xml:space="preserve">– </w:t>
-      </w:r>
-      <w:r>
-        <w:rPr>
-          <w:rFonts w:ascii="Arial" w:hAnsi="Arial" w:cs="Arial"/>
-          <w:sz w:val="24"/>
-          <w:szCs w:val="24"/>
-        </w:rPr>
-        <w:t xml:space="preserve">open-source software package, streamlines the establishment of a local web server environment encompassing Apache, MySQL, PHP, and Perl, </w:t>
-      </w:r>
-      <w:r>
-        <w:rPr>
-          <w:rFonts w:ascii="Arial" w:hAnsi="Arial" w:cs="Arial"/>
-          <w:sz w:val="24"/>
-          <w:szCs w:val="24"/>
-        </w:rPr>
-        <w:lastRenderedPageBreak/>
-        <w:t>primarily utilized for web development and testing purposes. The team will request the application's source code to facilitate their exploratory testing process.</w:t>
+      <w:proofErr w:type="spellStart"/>
+      <w:r>
+        <w:rPr>
+          <w:rFonts w:ascii="Arial" w:hAnsi="Arial" w:cs="Arial"/>
+          <w:sz w:val="24"/>
+          <w:szCs w:val="24"/>
+        </w:rPr>
+        <w:t>SoCIT</w:t>
+      </w:r>
+      <w:proofErr w:type="spellEnd"/>
+      <w:r>
+        <w:rPr>
+          <w:rFonts w:ascii="Arial" w:hAnsi="Arial" w:cs="Arial"/>
+          <w:sz w:val="24"/>
+          <w:szCs w:val="24"/>
+        </w:rPr>
+        <w:t xml:space="preserve"> Cloud Environment</w:t>
       </w:r>
     </w:p>
     <w:p>
@@ -15988,6 +16627,7 @@
           <w:sz w:val="24"/>
           <w:szCs w:val="24"/>
         </w:rPr>
+        <w:lastRenderedPageBreak/>
         <w:t xml:space="preserve">TestLink – </w:t>
       </w:r>
       <w:r>
@@ -16020,7 +16660,7 @@
           <w:color w:val="auto"/>
         </w:rPr>
       </w:pPr>
-      <w:bookmarkStart w:id="36" w:name="_Toc145579008"/>
+      <w:bookmarkStart w:id="37" w:name="_Toc146695351"/>
       <w:r>
         <w:rPr>
           <w:rFonts w:ascii="Arial" w:hAnsi="Arial" w:cs="Arial"/>
@@ -16030,7 +16670,7 @@
         </w:rPr>
         <w:t>Approvals</w:t>
       </w:r>
-      <w:bookmarkEnd w:id="36"/>
+      <w:bookmarkEnd w:id="37"/>
     </w:p>
     <w:p>
       <w:pPr>
@@ -16589,7 +17229,6 @@
                 <w:sz w:val="24"/>
                 <w:szCs w:val="24"/>
               </w:rPr>
-              <w:lastRenderedPageBreak/>
               <w:t>Role</w:t>
             </w:r>
           </w:p>
@@ -16702,6 +17341,7 @@
                 <w:sz w:val="24"/>
                 <w:szCs w:val="24"/>
               </w:rPr>
+              <w:lastRenderedPageBreak/>
               <w:t>Signature</w:t>
             </w:r>
           </w:p>
@@ -16891,7 +17531,7 @@
 </file>
 
 <file path=word/numbering.xml><?xml version="1.0" encoding="utf-8"?>
-<w:numbering xmlns:wpc="http://schemas.microsoft.com/office/word/2010/wordprocessingCanvas" xmlns:cx="http://schemas.microsoft.com/office/drawing/2014/chartex" xmlns:cx1="http://schemas.microsoft.com/office/drawing/2015/9/8/chartex" xmlns:cx2="http://schemas.microsoft.com/office/drawing/2015/10/21/chartex" xmlns:cx3="http://schemas.microsoft.com/office/drawing/2016/5/9/chartex" xmlns:cx4="http://schemas.microsoft.com/office/drawing/2016/5/10/chartex" xmlns:cx5="http://schemas.microsoft.com/office/drawing/2016/5/11/chartex" xmlns:cx6="http://schemas.microsoft.com/office/drawing/2016/5/12/chartex" xmlns:cx7="http://schemas.microsoft.com/office/drawing/2016/5/13/chartex" xmlns:cx8="http://schemas.microsoft.com/office/drawing/2016/5/14/chartex" xmlns:mc="http://schemas.openxmlformats.org/markup-compatibility/2006" xmlns:aink="http://schemas.microsoft.com/office/drawing/2016/ink" xmlns:am3d="http://schemas.microsoft.com/office/drawing/2017/model3d" xmlns:o="urn:schemas-microsoft-com:office:office" xmlns:oel="http://schemas.microsoft.com/office/2019/extlst" xmlns:r="http://schemas.openxmlformats.org/officeDocument/2006/relationships" xmlns:m="http://schemas.openxmlformats.org/officeDocument/2006/math" xmlns:v="urn:schemas-microsoft-com:vml" xmlns:wp14="http://schemas.microsoft.com/office/word/2010/wordprocessingDrawing" xmlns:wp="http://schemas.openxmlformats.org/drawingml/2006/wordprocessingDrawing" xmlns:w10="urn:schemas-microsoft-com:office:word" xmlns:w="http://schemas.openxmlformats.org/wordprocessingml/2006/main" xmlns:w14="http://schemas.microsoft.com/office/word/2010/wordml" xmlns:w15="http://schemas.microsoft.com/office/word/2012/wordml" xmlns:w16cex="http://schemas.microsoft.com/office/word/2018/wordml/cex" xmlns:w16cid="http://schemas.microsoft.com/office/word/2016/wordml/cid" xmlns:w16="http://schemas.microsoft.com/office/word/2018/wordml" xmlns:w16sdtdh="http://schemas.microsoft.com/office/word/2020/wordml/sdtdatahash" xmlns:w16se="http://schemas.microsoft.com/office/word/2015/wordml/symex" xmlns:wpg="http://schemas.microsoft.com/office/word/2010/wordprocessingGroup" xmlns:wpi="http://schemas.microsoft.com/office/word/2010/wordprocessingInk" xmlns:wne="http://schemas.microsoft.com/office/word/2006/wordml" xmlns:wps="http://schemas.microsoft.com/office/word/2010/wordprocessingShape" mc:Ignorable="w14 w15 w16se w16cid w16 w16cex w16sdtdh wp14">
+<w:numbering xmlns:wpc="http://schemas.microsoft.com/office/word/2010/wordprocessingCanvas" xmlns:cx="http://schemas.microsoft.com/office/drawing/2014/chartex" xmlns:cx1="http://schemas.microsoft.com/office/drawing/2015/9/8/chartex" xmlns:cx2="http://schemas.microsoft.com/office/drawing/2015/10/21/chartex" xmlns:cx3="http://schemas.microsoft.com/office/drawing/2016/5/9/chartex" xmlns:cx4="http://schemas.microsoft.com/office/drawing/2016/5/10/chartex" xmlns:cx5="http://schemas.microsoft.com/office/drawing/2016/5/11/chartex" xmlns:cx6="http://schemas.microsoft.com/office/drawing/2016/5/12/chartex" xmlns:cx7="http://schemas.microsoft.com/office/drawing/2016/5/13/chartex" xmlns:cx8="http://schemas.microsoft.com/office/drawing/2016/5/14/chartex" xmlns:mc="http://schemas.openxmlformats.org/markup-compatibility/2006" xmlns:aink="http://schemas.microsoft.com/office/drawing/2016/ink" xmlns:am3d="http://schemas.microsoft.com/office/drawing/2017/model3d" xmlns:o="urn:schemas-microsoft-com:office:office" xmlns:r="http://schemas.openxmlformats.org/officeDocument/2006/relationships" xmlns:m="http://schemas.openxmlformats.org/officeDocument/2006/math" xmlns:v="urn:schemas-microsoft-com:vml" xmlns:wp14="http://schemas.microsoft.com/office/word/2010/wordprocessingDrawing" xmlns:wp="http://schemas.openxmlformats.org/drawingml/2006/wordprocessingDrawing" xmlns:w10="urn:schemas-microsoft-com:office:word" xmlns:w="http://schemas.openxmlformats.org/wordprocessingml/2006/main" xmlns:w14="http://schemas.microsoft.com/office/word/2010/wordml" xmlns:w15="http://schemas.microsoft.com/office/word/2012/wordml" xmlns:w16cid="http://schemas.microsoft.com/office/word/2016/wordml/cid" xmlns:w16se="http://schemas.microsoft.com/office/word/2015/wordml/symex" xmlns:wpg="http://schemas.microsoft.com/office/word/2010/wordprocessingGroup" xmlns:wpi="http://schemas.microsoft.com/office/word/2010/wordprocessingInk" xmlns:wne="http://schemas.microsoft.com/office/word/2006/wordml" xmlns:wps="http://schemas.microsoft.com/office/word/2010/wordprocessingShape" mc:Ignorable="w14 w15 w16se w16cid wp14">
   <w:abstractNum w:abstractNumId="0" w15:restartNumberingAfterBreak="0">
     <w:nsid w:val="03EB0DA1"/>
     <w:multiLevelType w:val="hybridMultilevel"/>
@@ -18463,65 +19103,65 @@
       </w:pPr>
     </w:lvl>
   </w:abstractNum>
-  <w:num w:numId="1" w16cid:durableId="1967276730">
+  <w:num w:numId="1">
     <w:abstractNumId w:val="1"/>
   </w:num>
-  <w:num w:numId="2" w16cid:durableId="919023506">
+  <w:num w:numId="2">
     <w:abstractNumId w:val="15"/>
   </w:num>
-  <w:num w:numId="3" w16cid:durableId="129591612">
+  <w:num w:numId="3">
     <w:abstractNumId w:val="5"/>
   </w:num>
-  <w:num w:numId="4" w16cid:durableId="1440293138">
+  <w:num w:numId="4">
     <w:abstractNumId w:val="14"/>
   </w:num>
-  <w:num w:numId="5" w16cid:durableId="427770690">
+  <w:num w:numId="5">
     <w:abstractNumId w:val="2"/>
   </w:num>
-  <w:num w:numId="6" w16cid:durableId="395319051">
+  <w:num w:numId="6">
     <w:abstractNumId w:val="13"/>
   </w:num>
-  <w:num w:numId="7" w16cid:durableId="1545168046">
+  <w:num w:numId="7">
     <w:abstractNumId w:val="9"/>
   </w:num>
-  <w:num w:numId="8" w16cid:durableId="1822888834">
+  <w:num w:numId="8">
     <w:abstractNumId w:val="3"/>
   </w:num>
-  <w:num w:numId="9" w16cid:durableId="2007661547">
+  <w:num w:numId="9">
     <w:abstractNumId w:val="8"/>
   </w:num>
-  <w:num w:numId="10" w16cid:durableId="583926017">
+  <w:num w:numId="10">
     <w:abstractNumId w:val="10"/>
   </w:num>
-  <w:num w:numId="11" w16cid:durableId="1463428607">
+  <w:num w:numId="11">
     <w:abstractNumId w:val="17"/>
   </w:num>
-  <w:num w:numId="12" w16cid:durableId="1296374419">
+  <w:num w:numId="12">
     <w:abstractNumId w:val="0"/>
   </w:num>
-  <w:num w:numId="13" w16cid:durableId="1999455743">
+  <w:num w:numId="13">
     <w:abstractNumId w:val="11"/>
   </w:num>
-  <w:num w:numId="14" w16cid:durableId="1269046586">
+  <w:num w:numId="14">
     <w:abstractNumId w:val="16"/>
   </w:num>
-  <w:num w:numId="15" w16cid:durableId="697659183">
+  <w:num w:numId="15">
     <w:abstractNumId w:val="6"/>
   </w:num>
-  <w:num w:numId="16" w16cid:durableId="173691014">
+  <w:num w:numId="16">
     <w:abstractNumId w:val="4"/>
   </w:num>
-  <w:num w:numId="17" w16cid:durableId="1523395083">
+  <w:num w:numId="17">
     <w:abstractNumId w:val="7"/>
   </w:num>
-  <w:num w:numId="18" w16cid:durableId="1647973765">
+  <w:num w:numId="18">
     <w:abstractNumId w:val="12"/>
   </w:num>
 </w:numbering>
 </file>
 
 <file path=word/styles.xml><?xml version="1.0" encoding="utf-8"?>
-<w:styles xmlns:mc="http://schemas.openxmlformats.org/markup-compatibility/2006" xmlns:r="http://schemas.openxmlformats.org/officeDocument/2006/relationships" xmlns:w="http://schemas.openxmlformats.org/wordprocessingml/2006/main" xmlns:w14="http://schemas.microsoft.com/office/word/2010/wordml" xmlns:w15="http://schemas.microsoft.com/office/word/2012/wordml" xmlns:w16cex="http://schemas.microsoft.com/office/word/2018/wordml/cex" xmlns:w16cid="http://schemas.microsoft.com/office/word/2016/wordml/cid" xmlns:w16="http://schemas.microsoft.com/office/word/2018/wordml" xmlns:w16sdtdh="http://schemas.microsoft.com/office/word/2020/wordml/sdtdatahash" xmlns:w16se="http://schemas.microsoft.com/office/word/2015/wordml/symex" mc:Ignorable="w14 w15 w16se w16cid w16 w16cex w16sdtdh">
+<w:styles xmlns:mc="http://schemas.openxmlformats.org/markup-compatibility/2006" xmlns:r="http://schemas.openxmlformats.org/officeDocument/2006/relationships" xmlns:w="http://schemas.openxmlformats.org/wordprocessingml/2006/main" xmlns:w14="http://schemas.microsoft.com/office/word/2010/wordml" xmlns:w15="http://schemas.microsoft.com/office/word/2012/wordml" xmlns:w16cid="http://schemas.microsoft.com/office/word/2016/wordml/cid" xmlns:w16se="http://schemas.microsoft.com/office/word/2015/wordml/symex" mc:Ignorable="w14 w15 w16se w16cid">
   <w:docDefaults>
     <w:rPrDefault>
       <w:rPr>
@@ -18537,7 +19177,7 @@
       </w:pPr>
     </w:pPrDefault>
   </w:docDefaults>
-  <w:latentStyles w:defLockedState="0" w:defUIPriority="99" w:defSemiHidden="0" w:defUnhideWhenUsed="0" w:defQFormat="0" w:count="376">
+  <w:latentStyles w:defLockedState="0" w:defUIPriority="99" w:defSemiHidden="0" w:defUnhideWhenUsed="0" w:defQFormat="0" w:count="375">
     <w:lsdException w:name="Normal" w:uiPriority="0" w:qFormat="1"/>
     <w:lsdException w:name="heading 1" w:uiPriority="9" w:qFormat="1"/>
     <w:lsdException w:name="heading 2" w:semiHidden="1" w:uiPriority="9" w:unhideWhenUsed="1" w:qFormat="1"/>
@@ -18913,7 +19553,6 @@
     <w:lsdException w:name="Smart Hyperlink" w:semiHidden="1" w:unhideWhenUsed="1"/>
     <w:lsdException w:name="Hashtag" w:semiHidden="1" w:unhideWhenUsed="1"/>
     <w:lsdException w:name="Unresolved Mention" w:semiHidden="1" w:unhideWhenUsed="1"/>
-    <w:lsdException w:name="Smart Link" w:semiHidden="1" w:unhideWhenUsed="1"/>
   </w:latentStyles>
   <w:style w:type="paragraph" w:default="1" w:styleId="Normal">
     <w:name w:val="Normal"/>
@@ -19172,6 +19811,25 @@
     <w:rPr>
       <w:color w:val="605E5C"/>
       <w:shd w:val="clear" w:color="auto" w:fill="E1DFDD"/>
+    </w:rPr>
+  </w:style>
+  <w:style w:type="paragraph" w:styleId="Caption">
+    <w:name w:val="caption"/>
+    <w:basedOn w:val="Normal"/>
+    <w:next w:val="Normal"/>
+    <w:uiPriority w:val="35"/>
+    <w:unhideWhenUsed/>
+    <w:qFormat/>
+    <w:rsid w:val="00403F3B"/>
+    <w:pPr>
+      <w:spacing w:after="200" w:line="240" w:lineRule="auto"/>
+    </w:pPr>
+    <w:rPr>
+      <w:i/>
+      <w:iCs/>
+      <w:color w:val="44546A" w:themeColor="text2"/>
+      <w:sz w:val="18"/>
+      <w:szCs w:val="18"/>
     </w:rPr>
   </w:style>
 </w:styles>
@@ -19439,30 +20097,6 @@
 </file>
 
 <file path=customXml/item1.xml><?xml version="1.0" encoding="utf-8"?>
-<p:properties xmlns:p="http://schemas.microsoft.com/office/2006/metadata/properties" xmlns:xsi="http://www.w3.org/2001/XMLSchema-instance" xmlns:pc="http://schemas.microsoft.com/office/infopath/2007/PartnerControls">
-  <documentManagement>
-    <TaxCatchAll xmlns="becc6418-98a4-4be0-bb44-3ce60d9e2ca3" xsi:nil="true"/>
-    <lcf76f155ced4ddcb4097134ff3c332f xmlns="8bf23f84-f8bc-4e67-ab33-02601704301c">
-      <Terms xmlns="http://schemas.microsoft.com/office/infopath/2007/PartnerControls"/>
-    </lcf76f155ced4ddcb4097134ff3c332f>
-  </documentManagement>
-</p:properties>
-</file>
-
-<file path=customXml/item2.xml><?xml version="1.0" encoding="utf-8"?>
-<?mso-contentType ?>
-<FormTemplates xmlns="http://schemas.microsoft.com/sharepoint/v3/contenttype/forms">
-  <Display>DocumentLibraryForm</Display>
-  <Edit>DocumentLibraryForm</Edit>
-  <New>DocumentLibraryForm</New>
-</FormTemplates>
-</file>
-
-<file path=customXml/item3.xml><?xml version="1.0" encoding="utf-8"?>
-<b:Sources xmlns:b="http://schemas.openxmlformats.org/officeDocument/2006/bibliography" xmlns="http://schemas.openxmlformats.org/officeDocument/2006/bibliography" SelectedStyle="\IEEE2006OfficeOnline.xsl" StyleName="IEEE" Version="2006"/>
-</file>
-
-<file path=customXml/item4.xml><?xml version="1.0" encoding="utf-8"?>
 <ct:contentTypeSchema xmlns:ct="http://schemas.microsoft.com/office/2006/metadata/contentType" xmlns:ma="http://schemas.microsoft.com/office/2006/metadata/properties/metaAttributes" ct:_="" ma:_="" ma:contentTypeName="Document" ma:contentTypeID="0x0101006E296302A21A604AB30B08CDD982AED5" ma:contentTypeVersion="13" ma:contentTypeDescription="Create a new document." ma:contentTypeScope="" ma:versionID="4a2e24ddf9d3ff53ecfb88a36bb32033">
   <xsd:schema xmlns:xsd="http://www.w3.org/2001/XMLSchema" xmlns:xs="http://www.w3.org/2001/XMLSchema" xmlns:p="http://schemas.microsoft.com/office/2006/metadata/properties" xmlns:ns2="8bf23f84-f8bc-4e67-ab33-02601704301c" xmlns:ns3="becc6418-98a4-4be0-bb44-3ce60d9e2ca3" targetNamespace="http://schemas.microsoft.com/office/2006/metadata/properties" ma:root="true" ma:fieldsID="85173b95bb32453a086c351bdaabae72" ns2:_="" ns3:_="">
     <xsd:import namespace="8bf23f84-f8bc-4e67-ab33-02601704301c"/>
@@ -19685,34 +20319,31 @@
 </ct:contentTypeSchema>
 </file>
 
-<file path=customXml/itemProps1.xml><?xml version="1.0" encoding="utf-8"?>
-<ds:datastoreItem xmlns:ds="http://schemas.openxmlformats.org/officeDocument/2006/customXml" ds:itemID="{0CF5DBA4-1BD0-4901-91FA-E6C5088EE7CF}">
-  <ds:schemaRefs>
-    <ds:schemaRef ds:uri="http://schemas.microsoft.com/office/2006/metadata/properties"/>
-    <ds:schemaRef ds:uri="http://schemas.microsoft.com/office/infopath/2007/PartnerControls"/>
-    <ds:schemaRef ds:uri="becc6418-98a4-4be0-bb44-3ce60d9e2ca3"/>
-    <ds:schemaRef ds:uri="8bf23f84-f8bc-4e67-ab33-02601704301c"/>
-  </ds:schemaRefs>
-</ds:datastoreItem>
+<file path=customXml/item2.xml><?xml version="1.0" encoding="utf-8"?>
+<?mso-contentType ?>
+<FormTemplates xmlns="http://schemas.microsoft.com/sharepoint/v3/contenttype/forms">
+  <Display>DocumentLibraryForm</Display>
+  <Edit>DocumentLibraryForm</Edit>
+  <New>DocumentLibraryForm</New>
+</FormTemplates>
 </file>
 
-<file path=customXml/itemProps2.xml><?xml version="1.0" encoding="utf-8"?>
-<ds:datastoreItem xmlns:ds="http://schemas.openxmlformats.org/officeDocument/2006/customXml" ds:itemID="{E4BF2E4D-002E-4471-98EA-598DC238B885}">
-  <ds:schemaRefs>
-    <ds:schemaRef ds:uri="http://schemas.microsoft.com/sharepoint/v3/contenttype/forms"/>
-  </ds:schemaRefs>
-</ds:datastoreItem>
+<file path=customXml/item3.xml><?xml version="1.0" encoding="utf-8"?>
+<p:properties xmlns:p="http://schemas.microsoft.com/office/2006/metadata/properties" xmlns:xsi="http://www.w3.org/2001/XMLSchema-instance" xmlns:pc="http://schemas.microsoft.com/office/infopath/2007/PartnerControls">
+  <documentManagement>
+    <TaxCatchAll xmlns="becc6418-98a4-4be0-bb44-3ce60d9e2ca3" xsi:nil="true"/>
+    <lcf76f155ced4ddcb4097134ff3c332f xmlns="8bf23f84-f8bc-4e67-ab33-02601704301c">
+      <Terms xmlns="http://schemas.microsoft.com/office/infopath/2007/PartnerControls"/>
+    </lcf76f155ced4ddcb4097134ff3c332f>
+  </documentManagement>
+</p:properties>
 </file>
 
-<file path=customXml/itemProps3.xml><?xml version="1.0" encoding="utf-8"?>
-<ds:datastoreItem xmlns:ds="http://schemas.openxmlformats.org/officeDocument/2006/customXml" ds:itemID="{FDFC96A2-2130-445F-8FDD-C46C679EFAD1}">
-  <ds:schemaRefs>
-    <ds:schemaRef ds:uri="http://schemas.openxmlformats.org/officeDocument/2006/bibliography"/>
-  </ds:schemaRefs>
-</ds:datastoreItem>
+<file path=customXml/item4.xml><?xml version="1.0" encoding="utf-8"?>
+<b:Sources xmlns:b="http://schemas.openxmlformats.org/officeDocument/2006/bibliography" xmlns="http://schemas.openxmlformats.org/officeDocument/2006/bibliography" SelectedStyle="\IEEE2006OfficeOnline.xsl" StyleName="IEEE" Version="2006"/>
 </file>
 
-<file path=customXml/itemProps4.xml><?xml version="1.0" encoding="utf-8"?>
+<file path=customXml/itemProps1.xml><?xml version="1.0" encoding="utf-8"?>
 <ds:datastoreItem xmlns:ds="http://schemas.openxmlformats.org/officeDocument/2006/customXml" ds:itemID="{C15CC84C-2241-4D4B-BB5F-87F6EED08052}">
   <ds:schemaRefs>
     <ds:schemaRef ds:uri="http://schemas.microsoft.com/office/2006/metadata/contentType"/>
@@ -19729,4 +20360,37 @@
     <ds:schemaRef ds:uri="http://schemas.microsoft.com/internal/obd"/>
   </ds:schemaRefs>
 </ds:datastoreItem>
+</file>
+
+<file path=customXml/itemProps2.xml><?xml version="1.0" encoding="utf-8"?>
+<ds:datastoreItem xmlns:ds="http://schemas.openxmlformats.org/officeDocument/2006/customXml" ds:itemID="{E4BF2E4D-002E-4471-98EA-598DC238B885}">
+  <ds:schemaRefs>
+    <ds:schemaRef ds:uri="http://schemas.microsoft.com/sharepoint/v3/contenttype/forms"/>
+  </ds:schemaRefs>
+</ds:datastoreItem>
+</file>
+
+<file path=customXml/itemProps3.xml><?xml version="1.0" encoding="utf-8"?>
+<ds:datastoreItem xmlns:ds="http://schemas.openxmlformats.org/officeDocument/2006/customXml" ds:itemID="{0CF5DBA4-1BD0-4901-91FA-E6C5088EE7CF}">
+  <ds:schemaRefs>
+    <ds:schemaRef ds:uri="http://purl.org/dc/terms/"/>
+    <ds:schemaRef ds:uri="http://schemas.microsoft.com/office/2006/documentManagement/types"/>
+    <ds:schemaRef ds:uri="http://schemas.openxmlformats.org/package/2006/metadata/core-properties"/>
+    <ds:schemaRef ds:uri="http://purl.org/dc/elements/1.1/"/>
+    <ds:schemaRef ds:uri="http://schemas.microsoft.com/office/infopath/2007/PartnerControls"/>
+    <ds:schemaRef ds:uri="becc6418-98a4-4be0-bb44-3ce60d9e2ca3"/>
+    <ds:schemaRef ds:uri="http://schemas.microsoft.com/office/2006/metadata/properties"/>
+    <ds:schemaRef ds:uri="8bf23f84-f8bc-4e67-ab33-02601704301c"/>
+    <ds:schemaRef ds:uri="http://www.w3.org/XML/1998/namespace"/>
+    <ds:schemaRef ds:uri="http://purl.org/dc/dcmitype/"/>
+  </ds:schemaRefs>
+</ds:datastoreItem>
+</file>
+
+<file path=customXml/itemProps4.xml><?xml version="1.0" encoding="utf-8"?>
+<ds:datastoreItem xmlns:ds="http://schemas.openxmlformats.org/officeDocument/2006/customXml" ds:itemID="{DC7EBDB8-5626-4E49-95B2-AA23CC91D5A5}">
+  <ds:schemaRefs>
+    <ds:schemaRef ds:uri="http://schemas.openxmlformats.org/officeDocument/2006/bibliography"/>
+  </ds:schemaRefs>
+</ds:datastoreItem>
 </file>
</xml_diff>